<commit_message>
merge diagrams, start of document
</commit_message>
<xml_diff>
--- a/dokumentacja/wymagania.docx
+++ b/dokumentacja/wymagania.docx
@@ -232,16 +232,3362 @@
         <w:t>Business glossary</w:t>
       </w:r>
     </w:p>
-    <w:p>
-      <w:pPr>
-        <w:pStyle w:val="InfoBlue"/>
-      </w:pPr>
-      <w:r>
-        <w:t>[Alphabetically ordered list of terms, their synonyms and definitions.]</w:t>
-      </w:r>
-    </w:p>
     <w:bookmarkEnd w:id="0"/>
     <w:bookmarkEnd w:id="1"/>
+    <w:p>
+      <w:pPr>
+        <w:widowControl/>
+        <w:spacing w:line="240" w:lineRule="auto"/>
+        <w:rPr>
+          <w:sz w:val="24"/>
+          <w:szCs w:val="24"/>
+          <w:lang w:val="pl-PL" w:eastAsia="pl-PL"/>
+        </w:rPr>
+      </w:pPr>
+    </w:p>
+    <w:tbl>
+      <w:tblPr>
+        <w:tblW w:w="9360" w:type="dxa"/>
+        <w:tblCellMar>
+          <w:top w:w="15" w:type="dxa"/>
+          <w:left w:w="15" w:type="dxa"/>
+          <w:bottom w:w="15" w:type="dxa"/>
+          <w:right w:w="15" w:type="dxa"/>
+        </w:tblCellMar>
+        <w:tblLook w:val="04A0" w:firstRow="1" w:lastRow="0" w:firstColumn="1" w:lastColumn="0" w:noHBand="0" w:noVBand="1"/>
+      </w:tblPr>
+      <w:tblGrid>
+        <w:gridCol w:w="1721"/>
+        <w:gridCol w:w="1221"/>
+        <w:gridCol w:w="6418"/>
+      </w:tblGrid>
+      <w:tr>
+        <w:tc>
+          <w:tcPr>
+            <w:tcW w:w="0" w:type="auto"/>
+            <w:tcBorders>
+              <w:top w:val="single" w:sz="8" w:space="0" w:color="000000"/>
+              <w:left w:val="single" w:sz="8" w:space="0" w:color="000000"/>
+              <w:bottom w:val="single" w:sz="8" w:space="0" w:color="000000"/>
+              <w:right w:val="single" w:sz="8" w:space="0" w:color="000000"/>
+            </w:tcBorders>
+            <w:tcMar>
+              <w:top w:w="100" w:type="dxa"/>
+              <w:left w:w="100" w:type="dxa"/>
+              <w:bottom w:w="100" w:type="dxa"/>
+              <w:right w:w="100" w:type="dxa"/>
+            </w:tcMar>
+            <w:hideMark/>
+          </w:tcPr>
+          <w:p>
+            <w:pPr>
+              <w:widowControl/>
+              <w:spacing w:line="240" w:lineRule="auto"/>
+              <w:rPr>
+                <w:sz w:val="24"/>
+                <w:szCs w:val="24"/>
+                <w:lang w:val="pl-PL" w:eastAsia="pl-PL"/>
+              </w:rPr>
+            </w:pPr>
+            <w:r>
+              <w:rPr>
+                <w:rFonts w:ascii="Arial" w:hAnsi="Arial" w:cs="Arial"/>
+                <w:color w:val="000000"/>
+                <w:sz w:val="22"/>
+                <w:szCs w:val="22"/>
+                <w:lang w:val="pl-PL" w:eastAsia="pl-PL"/>
+              </w:rPr>
+              <w:t>Wyrażenie</w:t>
+            </w:r>
+          </w:p>
+        </w:tc>
+        <w:tc>
+          <w:tcPr>
+            <w:tcW w:w="0" w:type="auto"/>
+            <w:tcBorders>
+              <w:top w:val="single" w:sz="8" w:space="0" w:color="000000"/>
+              <w:left w:val="single" w:sz="8" w:space="0" w:color="000000"/>
+              <w:bottom w:val="single" w:sz="8" w:space="0" w:color="000000"/>
+              <w:right w:val="single" w:sz="8" w:space="0" w:color="000000"/>
+            </w:tcBorders>
+            <w:tcMar>
+              <w:top w:w="100" w:type="dxa"/>
+              <w:left w:w="100" w:type="dxa"/>
+              <w:bottom w:w="100" w:type="dxa"/>
+              <w:right w:w="100" w:type="dxa"/>
+            </w:tcMar>
+            <w:hideMark/>
+          </w:tcPr>
+          <w:p>
+            <w:pPr>
+              <w:widowControl/>
+              <w:spacing w:line="240" w:lineRule="auto"/>
+              <w:rPr>
+                <w:sz w:val="24"/>
+                <w:szCs w:val="24"/>
+                <w:lang w:val="pl-PL" w:eastAsia="pl-PL"/>
+              </w:rPr>
+            </w:pPr>
+            <w:r>
+              <w:rPr>
+                <w:rFonts w:ascii="Arial" w:hAnsi="Arial" w:cs="Arial"/>
+                <w:color w:val="000000"/>
+                <w:sz w:val="22"/>
+                <w:szCs w:val="22"/>
+                <w:lang w:val="pl-PL" w:eastAsia="pl-PL"/>
+              </w:rPr>
+              <w:t>Synonimy</w:t>
+            </w:r>
+          </w:p>
+        </w:tc>
+        <w:tc>
+          <w:tcPr>
+            <w:tcW w:w="0" w:type="auto"/>
+            <w:tcBorders>
+              <w:top w:val="single" w:sz="8" w:space="0" w:color="000000"/>
+              <w:left w:val="single" w:sz="8" w:space="0" w:color="000000"/>
+              <w:bottom w:val="single" w:sz="8" w:space="0" w:color="000000"/>
+              <w:right w:val="single" w:sz="8" w:space="0" w:color="000000"/>
+            </w:tcBorders>
+            <w:tcMar>
+              <w:top w:w="100" w:type="dxa"/>
+              <w:left w:w="100" w:type="dxa"/>
+              <w:bottom w:w="100" w:type="dxa"/>
+              <w:right w:w="100" w:type="dxa"/>
+            </w:tcMar>
+            <w:hideMark/>
+          </w:tcPr>
+          <w:p>
+            <w:pPr>
+              <w:widowControl/>
+              <w:spacing w:line="240" w:lineRule="auto"/>
+              <w:rPr>
+                <w:sz w:val="24"/>
+                <w:szCs w:val="24"/>
+                <w:lang w:val="pl-PL" w:eastAsia="pl-PL"/>
+              </w:rPr>
+            </w:pPr>
+            <w:r>
+              <w:rPr>
+                <w:rFonts w:ascii="Arial" w:hAnsi="Arial" w:cs="Arial"/>
+                <w:color w:val="000000"/>
+                <w:sz w:val="22"/>
+                <w:szCs w:val="22"/>
+                <w:lang w:val="pl-PL" w:eastAsia="pl-PL"/>
+              </w:rPr>
+              <w:t>Znaczenie</w:t>
+            </w:r>
+          </w:p>
+        </w:tc>
+      </w:tr>
+      <w:tr>
+        <w:tc>
+          <w:tcPr>
+            <w:tcW w:w="0" w:type="auto"/>
+            <w:tcBorders>
+              <w:top w:val="single" w:sz="8" w:space="0" w:color="000000"/>
+              <w:left w:val="single" w:sz="8" w:space="0" w:color="000000"/>
+              <w:bottom w:val="single" w:sz="8" w:space="0" w:color="000000"/>
+              <w:right w:val="single" w:sz="8" w:space="0" w:color="000000"/>
+            </w:tcBorders>
+            <w:tcMar>
+              <w:top w:w="100" w:type="dxa"/>
+              <w:left w:w="100" w:type="dxa"/>
+              <w:bottom w:w="100" w:type="dxa"/>
+              <w:right w:w="100" w:type="dxa"/>
+            </w:tcMar>
+            <w:hideMark/>
+          </w:tcPr>
+          <w:p>
+            <w:pPr>
+              <w:widowControl/>
+              <w:spacing w:line="240" w:lineRule="auto"/>
+              <w:rPr>
+                <w:sz w:val="24"/>
+                <w:szCs w:val="24"/>
+                <w:lang w:val="pl-PL" w:eastAsia="pl-PL"/>
+              </w:rPr>
+            </w:pPr>
+            <w:r>
+              <w:rPr>
+                <w:rFonts w:ascii="Arial" w:hAnsi="Arial" w:cs="Arial"/>
+                <w:color w:val="000000"/>
+                <w:sz w:val="22"/>
+                <w:szCs w:val="22"/>
+                <w:lang w:val="pl-PL" w:eastAsia="pl-PL"/>
+              </w:rPr>
+              <w:t>Powierzenie</w:t>
+            </w:r>
+          </w:p>
+        </w:tc>
+        <w:tc>
+          <w:tcPr>
+            <w:tcW w:w="0" w:type="auto"/>
+            <w:tcBorders>
+              <w:top w:val="single" w:sz="8" w:space="0" w:color="000000"/>
+              <w:left w:val="single" w:sz="8" w:space="0" w:color="000000"/>
+              <w:bottom w:val="single" w:sz="8" w:space="0" w:color="000000"/>
+              <w:right w:val="single" w:sz="8" w:space="0" w:color="000000"/>
+            </w:tcBorders>
+            <w:tcMar>
+              <w:top w:w="100" w:type="dxa"/>
+              <w:left w:w="100" w:type="dxa"/>
+              <w:bottom w:w="100" w:type="dxa"/>
+              <w:right w:w="100" w:type="dxa"/>
+            </w:tcMar>
+            <w:hideMark/>
+          </w:tcPr>
+          <w:p>
+            <w:pPr>
+              <w:widowControl/>
+              <w:spacing w:line="240" w:lineRule="auto"/>
+              <w:rPr>
+                <w:sz w:val="24"/>
+                <w:szCs w:val="24"/>
+                <w:lang w:val="pl-PL" w:eastAsia="pl-PL"/>
+              </w:rPr>
+            </w:pPr>
+          </w:p>
+        </w:tc>
+        <w:tc>
+          <w:tcPr>
+            <w:tcW w:w="0" w:type="auto"/>
+            <w:tcBorders>
+              <w:top w:val="single" w:sz="8" w:space="0" w:color="000000"/>
+              <w:left w:val="single" w:sz="8" w:space="0" w:color="000000"/>
+              <w:bottom w:val="single" w:sz="8" w:space="0" w:color="000000"/>
+              <w:right w:val="single" w:sz="8" w:space="0" w:color="000000"/>
+            </w:tcBorders>
+            <w:tcMar>
+              <w:top w:w="100" w:type="dxa"/>
+              <w:left w:w="100" w:type="dxa"/>
+              <w:bottom w:w="100" w:type="dxa"/>
+              <w:right w:w="100" w:type="dxa"/>
+            </w:tcMar>
+            <w:hideMark/>
+          </w:tcPr>
+          <w:p>
+            <w:pPr>
+              <w:widowControl/>
+              <w:spacing w:line="240" w:lineRule="auto"/>
+              <w:rPr>
+                <w:sz w:val="24"/>
+                <w:szCs w:val="24"/>
+                <w:lang w:val="pl-PL" w:eastAsia="pl-PL"/>
+              </w:rPr>
+            </w:pPr>
+            <w:r>
+              <w:rPr>
+                <w:rFonts w:ascii="Arial" w:hAnsi="Arial" w:cs="Arial"/>
+                <w:color w:val="000000"/>
+                <w:sz w:val="22"/>
+                <w:szCs w:val="22"/>
+                <w:lang w:val="pl-PL" w:eastAsia="pl-PL"/>
+              </w:rPr>
+              <w:t>Zlecenie prowadzenia zajęć nauczycielowi akademickiemu</w:t>
+            </w:r>
+          </w:p>
+        </w:tc>
+      </w:tr>
+      <w:tr>
+        <w:tc>
+          <w:tcPr>
+            <w:tcW w:w="0" w:type="auto"/>
+            <w:tcBorders>
+              <w:top w:val="single" w:sz="8" w:space="0" w:color="000000"/>
+              <w:left w:val="single" w:sz="8" w:space="0" w:color="000000"/>
+              <w:bottom w:val="single" w:sz="8" w:space="0" w:color="000000"/>
+              <w:right w:val="single" w:sz="8" w:space="0" w:color="000000"/>
+            </w:tcBorders>
+            <w:tcMar>
+              <w:top w:w="100" w:type="dxa"/>
+              <w:left w:w="100" w:type="dxa"/>
+              <w:bottom w:w="100" w:type="dxa"/>
+              <w:right w:w="100" w:type="dxa"/>
+            </w:tcMar>
+            <w:hideMark/>
+          </w:tcPr>
+          <w:p>
+            <w:pPr>
+              <w:widowControl/>
+              <w:spacing w:line="240" w:lineRule="auto"/>
+              <w:rPr>
+                <w:sz w:val="24"/>
+                <w:szCs w:val="24"/>
+                <w:lang w:val="pl-PL" w:eastAsia="pl-PL"/>
+              </w:rPr>
+            </w:pPr>
+            <w:r>
+              <w:rPr>
+                <w:rFonts w:ascii="Arial" w:hAnsi="Arial" w:cs="Arial"/>
+                <w:color w:val="000000"/>
+                <w:sz w:val="22"/>
+                <w:szCs w:val="22"/>
+                <w:lang w:val="pl-PL" w:eastAsia="pl-PL"/>
+              </w:rPr>
+              <w:t>Plan powierzeń</w:t>
+            </w:r>
+          </w:p>
+        </w:tc>
+        <w:tc>
+          <w:tcPr>
+            <w:tcW w:w="0" w:type="auto"/>
+            <w:tcBorders>
+              <w:top w:val="single" w:sz="8" w:space="0" w:color="000000"/>
+              <w:left w:val="single" w:sz="8" w:space="0" w:color="000000"/>
+              <w:bottom w:val="single" w:sz="8" w:space="0" w:color="000000"/>
+              <w:right w:val="single" w:sz="8" w:space="0" w:color="000000"/>
+            </w:tcBorders>
+            <w:tcMar>
+              <w:top w:w="100" w:type="dxa"/>
+              <w:left w:w="100" w:type="dxa"/>
+              <w:bottom w:w="100" w:type="dxa"/>
+              <w:right w:w="100" w:type="dxa"/>
+            </w:tcMar>
+            <w:hideMark/>
+          </w:tcPr>
+          <w:p>
+            <w:pPr>
+              <w:widowControl/>
+              <w:spacing w:line="240" w:lineRule="auto"/>
+              <w:rPr>
+                <w:sz w:val="24"/>
+                <w:szCs w:val="24"/>
+                <w:lang w:val="pl-PL" w:eastAsia="pl-PL"/>
+              </w:rPr>
+            </w:pPr>
+          </w:p>
+        </w:tc>
+        <w:tc>
+          <w:tcPr>
+            <w:tcW w:w="0" w:type="auto"/>
+            <w:tcBorders>
+              <w:top w:val="single" w:sz="8" w:space="0" w:color="000000"/>
+              <w:left w:val="single" w:sz="8" w:space="0" w:color="000000"/>
+              <w:bottom w:val="single" w:sz="8" w:space="0" w:color="000000"/>
+              <w:right w:val="single" w:sz="8" w:space="0" w:color="000000"/>
+            </w:tcBorders>
+            <w:tcMar>
+              <w:top w:w="100" w:type="dxa"/>
+              <w:left w:w="100" w:type="dxa"/>
+              <w:bottom w:w="100" w:type="dxa"/>
+              <w:right w:w="100" w:type="dxa"/>
+            </w:tcMar>
+            <w:hideMark/>
+          </w:tcPr>
+          <w:p>
+            <w:pPr>
+              <w:widowControl/>
+              <w:spacing w:line="240" w:lineRule="auto"/>
+              <w:rPr>
+                <w:sz w:val="24"/>
+                <w:szCs w:val="24"/>
+                <w:lang w:val="pl-PL" w:eastAsia="pl-PL"/>
+              </w:rPr>
+            </w:pPr>
+            <w:r>
+              <w:rPr>
+                <w:rFonts w:ascii="Arial" w:hAnsi="Arial" w:cs="Arial"/>
+                <w:color w:val="000000"/>
+                <w:sz w:val="22"/>
+                <w:szCs w:val="22"/>
+                <w:lang w:val="pl-PL" w:eastAsia="pl-PL"/>
+              </w:rPr>
+              <w:t>Zbiór powierzeń dla jednego nauczyciela akademickiego lub dla danej jednostki administracyjnej</w:t>
+            </w:r>
+          </w:p>
+        </w:tc>
+      </w:tr>
+      <w:tr>
+        <w:tc>
+          <w:tcPr>
+            <w:tcW w:w="0" w:type="auto"/>
+            <w:tcBorders>
+              <w:top w:val="single" w:sz="8" w:space="0" w:color="000000"/>
+              <w:left w:val="single" w:sz="8" w:space="0" w:color="000000"/>
+              <w:bottom w:val="single" w:sz="8" w:space="0" w:color="000000"/>
+              <w:right w:val="single" w:sz="8" w:space="0" w:color="000000"/>
+            </w:tcBorders>
+            <w:tcMar>
+              <w:top w:w="100" w:type="dxa"/>
+              <w:left w:w="100" w:type="dxa"/>
+              <w:bottom w:w="100" w:type="dxa"/>
+              <w:right w:w="100" w:type="dxa"/>
+            </w:tcMar>
+            <w:hideMark/>
+          </w:tcPr>
+          <w:p>
+            <w:pPr>
+              <w:widowControl/>
+              <w:spacing w:line="240" w:lineRule="auto"/>
+              <w:rPr>
+                <w:sz w:val="24"/>
+                <w:szCs w:val="24"/>
+                <w:lang w:val="pl-PL" w:eastAsia="pl-PL"/>
+              </w:rPr>
+            </w:pPr>
+            <w:r>
+              <w:rPr>
+                <w:rFonts w:ascii="Arial" w:hAnsi="Arial" w:cs="Arial"/>
+                <w:color w:val="000000"/>
+                <w:sz w:val="22"/>
+                <w:szCs w:val="22"/>
+                <w:lang w:val="pl-PL" w:eastAsia="pl-PL"/>
+              </w:rPr>
+              <w:t>Plan kształcenia</w:t>
+            </w:r>
+          </w:p>
+        </w:tc>
+        <w:tc>
+          <w:tcPr>
+            <w:tcW w:w="0" w:type="auto"/>
+            <w:tcBorders>
+              <w:top w:val="single" w:sz="8" w:space="0" w:color="000000"/>
+              <w:left w:val="single" w:sz="8" w:space="0" w:color="000000"/>
+              <w:bottom w:val="single" w:sz="8" w:space="0" w:color="000000"/>
+              <w:right w:val="single" w:sz="8" w:space="0" w:color="000000"/>
+            </w:tcBorders>
+            <w:tcMar>
+              <w:top w:w="100" w:type="dxa"/>
+              <w:left w:w="100" w:type="dxa"/>
+              <w:bottom w:w="100" w:type="dxa"/>
+              <w:right w:w="100" w:type="dxa"/>
+            </w:tcMar>
+            <w:hideMark/>
+          </w:tcPr>
+          <w:p>
+            <w:pPr>
+              <w:widowControl/>
+              <w:spacing w:line="240" w:lineRule="auto"/>
+              <w:rPr>
+                <w:sz w:val="24"/>
+                <w:szCs w:val="24"/>
+                <w:lang w:val="pl-PL" w:eastAsia="pl-PL"/>
+              </w:rPr>
+            </w:pPr>
+          </w:p>
+        </w:tc>
+        <w:tc>
+          <w:tcPr>
+            <w:tcW w:w="0" w:type="auto"/>
+            <w:tcBorders>
+              <w:top w:val="single" w:sz="8" w:space="0" w:color="000000"/>
+              <w:left w:val="single" w:sz="8" w:space="0" w:color="000000"/>
+              <w:bottom w:val="single" w:sz="8" w:space="0" w:color="000000"/>
+              <w:right w:val="single" w:sz="8" w:space="0" w:color="000000"/>
+            </w:tcBorders>
+            <w:tcMar>
+              <w:top w:w="100" w:type="dxa"/>
+              <w:left w:w="100" w:type="dxa"/>
+              <w:bottom w:w="100" w:type="dxa"/>
+              <w:right w:w="100" w:type="dxa"/>
+            </w:tcMar>
+            <w:hideMark/>
+          </w:tcPr>
+          <w:p>
+            <w:pPr>
+              <w:widowControl/>
+              <w:spacing w:line="240" w:lineRule="auto"/>
+              <w:rPr>
+                <w:sz w:val="24"/>
+                <w:szCs w:val="24"/>
+                <w:lang w:val="pl-PL" w:eastAsia="pl-PL"/>
+              </w:rPr>
+            </w:pPr>
+            <w:r>
+              <w:rPr>
+                <w:rFonts w:ascii="Arial" w:hAnsi="Arial" w:cs="Arial"/>
+                <w:color w:val="000000"/>
+                <w:sz w:val="22"/>
+                <w:szCs w:val="22"/>
+                <w:lang w:val="pl-PL" w:eastAsia="pl-PL"/>
+              </w:rPr>
+              <w:t>opis określonych przez Senat</w:t>
+            </w:r>
+          </w:p>
+          <w:p>
+            <w:pPr>
+              <w:widowControl/>
+              <w:spacing w:line="240" w:lineRule="auto"/>
+              <w:rPr>
+                <w:sz w:val="24"/>
+                <w:szCs w:val="24"/>
+                <w:lang w:val="pl-PL" w:eastAsia="pl-PL"/>
+              </w:rPr>
+            </w:pPr>
+            <w:r>
+              <w:rPr>
+                <w:rFonts w:ascii="Arial" w:hAnsi="Arial" w:cs="Arial"/>
+                <w:color w:val="000000"/>
+                <w:sz w:val="22"/>
+                <w:szCs w:val="22"/>
+                <w:lang w:val="pl-PL" w:eastAsia="pl-PL"/>
+              </w:rPr>
+              <w:t>Politechniki  Wrocławskiej  spójnych  efektów  kształcenia  właściwych  dla  obszaru  lub</w:t>
+            </w:r>
+          </w:p>
+          <w:p>
+            <w:pPr>
+              <w:widowControl/>
+              <w:spacing w:line="240" w:lineRule="auto"/>
+              <w:rPr>
+                <w:sz w:val="24"/>
+                <w:szCs w:val="24"/>
+                <w:lang w:val="pl-PL" w:eastAsia="pl-PL"/>
+              </w:rPr>
+            </w:pPr>
+            <w:r>
+              <w:rPr>
+                <w:rFonts w:ascii="Arial" w:hAnsi="Arial" w:cs="Arial"/>
+                <w:color w:val="000000"/>
+                <w:sz w:val="22"/>
+                <w:szCs w:val="22"/>
+                <w:lang w:val="pl-PL" w:eastAsia="pl-PL"/>
+              </w:rPr>
+              <w:t>obszarów  kształcenia,  zgodny  z  Krajowymi  Ramami  Kwalifikacji  dla  szkolnictwa</w:t>
+            </w:r>
+          </w:p>
+          <w:p>
+            <w:pPr>
+              <w:widowControl/>
+              <w:spacing w:line="240" w:lineRule="auto"/>
+              <w:rPr>
+                <w:sz w:val="24"/>
+                <w:szCs w:val="24"/>
+                <w:lang w:val="pl-PL" w:eastAsia="pl-PL"/>
+              </w:rPr>
+            </w:pPr>
+            <w:r>
+              <w:rPr>
+                <w:rFonts w:ascii="Arial" w:hAnsi="Arial" w:cs="Arial"/>
+                <w:color w:val="000000"/>
+                <w:sz w:val="22"/>
+                <w:szCs w:val="22"/>
+                <w:lang w:val="pl-PL" w:eastAsia="pl-PL"/>
+              </w:rPr>
+              <w:t>wyższego,  oraz  opis  procesu  kształcenia  prowadzącego  do  osiągnięcia  tych  efektów,  w tym  zasad  i  form  odbywania  praktyk  zawodowych,  wraz  z  przypisanymi  do poszczególnych modułów tego procesu oraz praktyk zawodowych punktami ECTS. Jest on uchwalany  przez  radę  wydziału  dla  danego  kierunku,  specjalności,  formy  studiów  i poziomu kształcenia (oddzielnie dla studiów stacjonarnych i niestacjonarnych).</w:t>
+            </w:r>
+          </w:p>
+        </w:tc>
+      </w:tr>
+      <w:tr>
+        <w:tc>
+          <w:tcPr>
+            <w:tcW w:w="0" w:type="auto"/>
+            <w:tcBorders>
+              <w:top w:val="single" w:sz="8" w:space="0" w:color="000000"/>
+              <w:left w:val="single" w:sz="8" w:space="0" w:color="000000"/>
+              <w:bottom w:val="single" w:sz="8" w:space="0" w:color="000000"/>
+              <w:right w:val="single" w:sz="8" w:space="0" w:color="000000"/>
+            </w:tcBorders>
+            <w:tcMar>
+              <w:top w:w="100" w:type="dxa"/>
+              <w:left w:w="100" w:type="dxa"/>
+              <w:bottom w:w="100" w:type="dxa"/>
+              <w:right w:w="100" w:type="dxa"/>
+            </w:tcMar>
+            <w:hideMark/>
+          </w:tcPr>
+          <w:p>
+            <w:pPr>
+              <w:widowControl/>
+              <w:spacing w:line="240" w:lineRule="auto"/>
+              <w:rPr>
+                <w:sz w:val="24"/>
+                <w:szCs w:val="24"/>
+                <w:lang w:val="pl-PL" w:eastAsia="pl-PL"/>
+              </w:rPr>
+            </w:pPr>
+            <w:r>
+              <w:rPr>
+                <w:rFonts w:ascii="Arial" w:hAnsi="Arial" w:cs="Arial"/>
+                <w:color w:val="000000"/>
+                <w:sz w:val="22"/>
+                <w:szCs w:val="22"/>
+                <w:lang w:val="pl-PL" w:eastAsia="pl-PL"/>
+              </w:rPr>
+              <w:t>Efekty kształcenia</w:t>
+            </w:r>
+          </w:p>
+        </w:tc>
+        <w:tc>
+          <w:tcPr>
+            <w:tcW w:w="0" w:type="auto"/>
+            <w:tcBorders>
+              <w:top w:val="single" w:sz="8" w:space="0" w:color="000000"/>
+              <w:left w:val="single" w:sz="8" w:space="0" w:color="000000"/>
+              <w:bottom w:val="single" w:sz="8" w:space="0" w:color="000000"/>
+              <w:right w:val="single" w:sz="8" w:space="0" w:color="000000"/>
+            </w:tcBorders>
+            <w:tcMar>
+              <w:top w:w="100" w:type="dxa"/>
+              <w:left w:w="100" w:type="dxa"/>
+              <w:bottom w:w="100" w:type="dxa"/>
+              <w:right w:w="100" w:type="dxa"/>
+            </w:tcMar>
+            <w:hideMark/>
+          </w:tcPr>
+          <w:p>
+            <w:pPr>
+              <w:widowControl/>
+              <w:spacing w:line="240" w:lineRule="auto"/>
+              <w:rPr>
+                <w:sz w:val="24"/>
+                <w:szCs w:val="24"/>
+                <w:lang w:val="pl-PL" w:eastAsia="pl-PL"/>
+              </w:rPr>
+            </w:pPr>
+          </w:p>
+        </w:tc>
+        <w:tc>
+          <w:tcPr>
+            <w:tcW w:w="0" w:type="auto"/>
+            <w:tcBorders>
+              <w:top w:val="single" w:sz="8" w:space="0" w:color="000000"/>
+              <w:left w:val="single" w:sz="8" w:space="0" w:color="000000"/>
+              <w:bottom w:val="single" w:sz="8" w:space="0" w:color="000000"/>
+              <w:right w:val="single" w:sz="8" w:space="0" w:color="000000"/>
+            </w:tcBorders>
+            <w:tcMar>
+              <w:top w:w="100" w:type="dxa"/>
+              <w:left w:w="100" w:type="dxa"/>
+              <w:bottom w:w="100" w:type="dxa"/>
+              <w:right w:w="100" w:type="dxa"/>
+            </w:tcMar>
+            <w:hideMark/>
+          </w:tcPr>
+          <w:p>
+            <w:pPr>
+              <w:widowControl/>
+              <w:spacing w:line="240" w:lineRule="auto"/>
+              <w:rPr>
+                <w:sz w:val="24"/>
+                <w:szCs w:val="24"/>
+                <w:lang w:val="pl-PL" w:eastAsia="pl-PL"/>
+              </w:rPr>
+            </w:pPr>
+            <w:r>
+              <w:rPr>
+                <w:rFonts w:ascii="Arial" w:hAnsi="Arial" w:cs="Arial"/>
+                <w:color w:val="444444"/>
+                <w:sz w:val="21"/>
+                <w:szCs w:val="21"/>
+                <w:shd w:val="clear" w:color="auto" w:fill="FFFFFF"/>
+                <w:lang w:val="pl-PL" w:eastAsia="pl-PL"/>
+              </w:rPr>
+              <w:t>opis kwalifikacji zdobywanych dzięki ukończeniu określonego kierunku studiów.</w:t>
+            </w:r>
+          </w:p>
+        </w:tc>
+      </w:tr>
+      <w:tr>
+        <w:tc>
+          <w:tcPr>
+            <w:tcW w:w="0" w:type="auto"/>
+            <w:tcBorders>
+              <w:top w:val="single" w:sz="8" w:space="0" w:color="000000"/>
+              <w:left w:val="single" w:sz="8" w:space="0" w:color="000000"/>
+              <w:bottom w:val="single" w:sz="8" w:space="0" w:color="000000"/>
+              <w:right w:val="single" w:sz="8" w:space="0" w:color="000000"/>
+            </w:tcBorders>
+            <w:tcMar>
+              <w:top w:w="100" w:type="dxa"/>
+              <w:left w:w="100" w:type="dxa"/>
+              <w:bottom w:w="100" w:type="dxa"/>
+              <w:right w:w="100" w:type="dxa"/>
+            </w:tcMar>
+            <w:hideMark/>
+          </w:tcPr>
+          <w:p>
+            <w:pPr>
+              <w:widowControl/>
+              <w:spacing w:line="240" w:lineRule="auto"/>
+              <w:rPr>
+                <w:sz w:val="24"/>
+                <w:szCs w:val="24"/>
+                <w:lang w:val="pl-PL" w:eastAsia="pl-PL"/>
+              </w:rPr>
+            </w:pPr>
+            <w:r>
+              <w:rPr>
+                <w:rFonts w:ascii="Arial" w:hAnsi="Arial" w:cs="Arial"/>
+                <w:color w:val="000000"/>
+                <w:sz w:val="22"/>
+                <w:szCs w:val="22"/>
+                <w:lang w:val="pl-PL" w:eastAsia="pl-PL"/>
+              </w:rPr>
+              <w:t>Cykl kształcenia</w:t>
+            </w:r>
+          </w:p>
+        </w:tc>
+        <w:tc>
+          <w:tcPr>
+            <w:tcW w:w="0" w:type="auto"/>
+            <w:tcBorders>
+              <w:top w:val="single" w:sz="8" w:space="0" w:color="000000"/>
+              <w:left w:val="single" w:sz="8" w:space="0" w:color="000000"/>
+              <w:bottom w:val="single" w:sz="8" w:space="0" w:color="000000"/>
+              <w:right w:val="single" w:sz="8" w:space="0" w:color="000000"/>
+            </w:tcBorders>
+            <w:tcMar>
+              <w:top w:w="100" w:type="dxa"/>
+              <w:left w:w="100" w:type="dxa"/>
+              <w:bottom w:w="100" w:type="dxa"/>
+              <w:right w:w="100" w:type="dxa"/>
+            </w:tcMar>
+            <w:hideMark/>
+          </w:tcPr>
+          <w:p>
+            <w:pPr>
+              <w:widowControl/>
+              <w:spacing w:line="240" w:lineRule="auto"/>
+              <w:rPr>
+                <w:sz w:val="24"/>
+                <w:szCs w:val="24"/>
+                <w:lang w:val="pl-PL" w:eastAsia="pl-PL"/>
+              </w:rPr>
+            </w:pPr>
+          </w:p>
+        </w:tc>
+        <w:tc>
+          <w:tcPr>
+            <w:tcW w:w="0" w:type="auto"/>
+            <w:tcBorders>
+              <w:top w:val="single" w:sz="8" w:space="0" w:color="000000"/>
+              <w:left w:val="single" w:sz="8" w:space="0" w:color="000000"/>
+              <w:bottom w:val="single" w:sz="8" w:space="0" w:color="000000"/>
+              <w:right w:val="single" w:sz="8" w:space="0" w:color="000000"/>
+            </w:tcBorders>
+            <w:tcMar>
+              <w:top w:w="100" w:type="dxa"/>
+              <w:left w:w="100" w:type="dxa"/>
+              <w:bottom w:w="100" w:type="dxa"/>
+              <w:right w:w="100" w:type="dxa"/>
+            </w:tcMar>
+            <w:hideMark/>
+          </w:tcPr>
+          <w:p>
+            <w:pPr>
+              <w:widowControl/>
+              <w:spacing w:line="240" w:lineRule="auto"/>
+              <w:rPr>
+                <w:sz w:val="24"/>
+                <w:szCs w:val="24"/>
+                <w:lang w:val="pl-PL" w:eastAsia="pl-PL"/>
+              </w:rPr>
+            </w:pPr>
+            <w:r>
+              <w:rPr>
+                <w:rFonts w:ascii="Arial" w:hAnsi="Arial" w:cs="Arial"/>
+                <w:color w:val="000000"/>
+                <w:sz w:val="22"/>
+                <w:szCs w:val="22"/>
+                <w:lang w:val="pl-PL" w:eastAsia="pl-PL"/>
+              </w:rPr>
+              <w:t>Rok rozpoczęcia studiów, który powiązany jest z programem kształcenia</w:t>
+            </w:r>
+          </w:p>
+        </w:tc>
+      </w:tr>
+      <w:tr>
+        <w:tc>
+          <w:tcPr>
+            <w:tcW w:w="0" w:type="auto"/>
+            <w:tcBorders>
+              <w:top w:val="single" w:sz="8" w:space="0" w:color="000000"/>
+              <w:left w:val="single" w:sz="8" w:space="0" w:color="000000"/>
+              <w:bottom w:val="single" w:sz="8" w:space="0" w:color="000000"/>
+              <w:right w:val="single" w:sz="8" w:space="0" w:color="000000"/>
+            </w:tcBorders>
+            <w:tcMar>
+              <w:top w:w="100" w:type="dxa"/>
+              <w:left w:w="100" w:type="dxa"/>
+              <w:bottom w:w="100" w:type="dxa"/>
+              <w:right w:w="100" w:type="dxa"/>
+            </w:tcMar>
+            <w:hideMark/>
+          </w:tcPr>
+          <w:p>
+            <w:pPr>
+              <w:widowControl/>
+              <w:spacing w:line="240" w:lineRule="auto"/>
+              <w:rPr>
+                <w:sz w:val="24"/>
+                <w:szCs w:val="24"/>
+                <w:lang w:val="pl-PL" w:eastAsia="pl-PL"/>
+              </w:rPr>
+            </w:pPr>
+            <w:r>
+              <w:rPr>
+                <w:rFonts w:ascii="Arial" w:hAnsi="Arial" w:cs="Arial"/>
+                <w:color w:val="000000"/>
+                <w:sz w:val="22"/>
+                <w:szCs w:val="22"/>
+                <w:lang w:val="pl-PL" w:eastAsia="pl-PL"/>
+              </w:rPr>
+              <w:t>Kierunek studiów</w:t>
+            </w:r>
+          </w:p>
+        </w:tc>
+        <w:tc>
+          <w:tcPr>
+            <w:tcW w:w="0" w:type="auto"/>
+            <w:tcBorders>
+              <w:top w:val="single" w:sz="8" w:space="0" w:color="000000"/>
+              <w:left w:val="single" w:sz="8" w:space="0" w:color="000000"/>
+              <w:bottom w:val="single" w:sz="8" w:space="0" w:color="000000"/>
+              <w:right w:val="single" w:sz="8" w:space="0" w:color="000000"/>
+            </w:tcBorders>
+            <w:tcMar>
+              <w:top w:w="100" w:type="dxa"/>
+              <w:left w:w="100" w:type="dxa"/>
+              <w:bottom w:w="100" w:type="dxa"/>
+              <w:right w:w="100" w:type="dxa"/>
+            </w:tcMar>
+            <w:hideMark/>
+          </w:tcPr>
+          <w:p>
+            <w:pPr>
+              <w:widowControl/>
+              <w:spacing w:line="240" w:lineRule="auto"/>
+              <w:rPr>
+                <w:sz w:val="24"/>
+                <w:szCs w:val="24"/>
+                <w:lang w:val="pl-PL" w:eastAsia="pl-PL"/>
+              </w:rPr>
+            </w:pPr>
+          </w:p>
+        </w:tc>
+        <w:tc>
+          <w:tcPr>
+            <w:tcW w:w="0" w:type="auto"/>
+            <w:tcBorders>
+              <w:top w:val="single" w:sz="8" w:space="0" w:color="000000"/>
+              <w:left w:val="single" w:sz="8" w:space="0" w:color="000000"/>
+              <w:bottom w:val="single" w:sz="8" w:space="0" w:color="000000"/>
+              <w:right w:val="single" w:sz="8" w:space="0" w:color="000000"/>
+            </w:tcBorders>
+            <w:tcMar>
+              <w:top w:w="100" w:type="dxa"/>
+              <w:left w:w="100" w:type="dxa"/>
+              <w:bottom w:w="100" w:type="dxa"/>
+              <w:right w:w="100" w:type="dxa"/>
+            </w:tcMar>
+            <w:hideMark/>
+          </w:tcPr>
+          <w:p>
+            <w:pPr>
+              <w:widowControl/>
+              <w:spacing w:line="240" w:lineRule="auto"/>
+              <w:rPr>
+                <w:sz w:val="24"/>
+                <w:szCs w:val="24"/>
+                <w:lang w:val="pl-PL" w:eastAsia="pl-PL"/>
+              </w:rPr>
+            </w:pPr>
+            <w:r>
+              <w:rPr>
+                <w:rFonts w:ascii="Arial" w:hAnsi="Arial" w:cs="Arial"/>
+                <w:color w:val="222222"/>
+                <w:sz w:val="21"/>
+                <w:szCs w:val="21"/>
+                <w:shd w:val="clear" w:color="auto" w:fill="FFFFFF"/>
+                <w:lang w:val="pl-PL" w:eastAsia="pl-PL"/>
+              </w:rPr>
+              <w:t xml:space="preserve">wyodrębniona część jednego lub kilku obszarów kształcenia, realizowana w </w:t>
+            </w:r>
+            <w:hyperlink r:id="rId10" w:history="1">
+              <w:r>
+                <w:rPr>
+                  <w:rFonts w:ascii="Arial" w:hAnsi="Arial" w:cs="Arial"/>
+                  <w:color w:val="0B0080"/>
+                  <w:sz w:val="21"/>
+                  <w:szCs w:val="21"/>
+                  <w:u w:val="single"/>
+                  <w:shd w:val="clear" w:color="auto" w:fill="FFFFFF"/>
+                  <w:lang w:val="pl-PL" w:eastAsia="pl-PL"/>
+                </w:rPr>
+                <w:t>uczelni</w:t>
+              </w:r>
+            </w:hyperlink>
+            <w:r>
+              <w:rPr>
+                <w:rFonts w:ascii="Arial" w:hAnsi="Arial" w:cs="Arial"/>
+                <w:color w:val="222222"/>
+                <w:sz w:val="21"/>
+                <w:szCs w:val="21"/>
+                <w:shd w:val="clear" w:color="auto" w:fill="FFFFFF"/>
+                <w:lang w:val="pl-PL" w:eastAsia="pl-PL"/>
+              </w:rPr>
+              <w:t xml:space="preserve"> w sposób określony przez program kształcenia</w:t>
+            </w:r>
+          </w:p>
+        </w:tc>
+      </w:tr>
+      <w:tr>
+        <w:tc>
+          <w:tcPr>
+            <w:tcW w:w="0" w:type="auto"/>
+            <w:tcBorders>
+              <w:top w:val="single" w:sz="8" w:space="0" w:color="000000"/>
+              <w:left w:val="single" w:sz="8" w:space="0" w:color="000000"/>
+              <w:bottom w:val="single" w:sz="8" w:space="0" w:color="000000"/>
+              <w:right w:val="single" w:sz="8" w:space="0" w:color="000000"/>
+            </w:tcBorders>
+            <w:tcMar>
+              <w:top w:w="100" w:type="dxa"/>
+              <w:left w:w="100" w:type="dxa"/>
+              <w:bottom w:w="100" w:type="dxa"/>
+              <w:right w:w="100" w:type="dxa"/>
+            </w:tcMar>
+            <w:hideMark/>
+          </w:tcPr>
+          <w:p>
+            <w:pPr>
+              <w:widowControl/>
+              <w:spacing w:line="240" w:lineRule="auto"/>
+              <w:rPr>
+                <w:sz w:val="24"/>
+                <w:szCs w:val="24"/>
+                <w:lang w:val="pl-PL" w:eastAsia="pl-PL"/>
+              </w:rPr>
+            </w:pPr>
+            <w:r>
+              <w:rPr>
+                <w:rFonts w:ascii="Arial" w:hAnsi="Arial" w:cs="Arial"/>
+                <w:color w:val="000000"/>
+                <w:sz w:val="22"/>
+                <w:szCs w:val="22"/>
+                <w:lang w:val="pl-PL" w:eastAsia="pl-PL"/>
+              </w:rPr>
+              <w:t>Specjalizacja</w:t>
+            </w:r>
+          </w:p>
+        </w:tc>
+        <w:tc>
+          <w:tcPr>
+            <w:tcW w:w="0" w:type="auto"/>
+            <w:tcBorders>
+              <w:top w:val="single" w:sz="8" w:space="0" w:color="000000"/>
+              <w:left w:val="single" w:sz="8" w:space="0" w:color="000000"/>
+              <w:bottom w:val="single" w:sz="8" w:space="0" w:color="000000"/>
+              <w:right w:val="single" w:sz="8" w:space="0" w:color="000000"/>
+            </w:tcBorders>
+            <w:tcMar>
+              <w:top w:w="100" w:type="dxa"/>
+              <w:left w:w="100" w:type="dxa"/>
+              <w:bottom w:w="100" w:type="dxa"/>
+              <w:right w:w="100" w:type="dxa"/>
+            </w:tcMar>
+            <w:hideMark/>
+          </w:tcPr>
+          <w:p>
+            <w:pPr>
+              <w:widowControl/>
+              <w:spacing w:line="240" w:lineRule="auto"/>
+              <w:rPr>
+                <w:sz w:val="24"/>
+                <w:szCs w:val="24"/>
+                <w:lang w:val="pl-PL" w:eastAsia="pl-PL"/>
+              </w:rPr>
+            </w:pPr>
+          </w:p>
+        </w:tc>
+        <w:tc>
+          <w:tcPr>
+            <w:tcW w:w="0" w:type="auto"/>
+            <w:tcBorders>
+              <w:top w:val="single" w:sz="8" w:space="0" w:color="000000"/>
+              <w:left w:val="single" w:sz="8" w:space="0" w:color="000000"/>
+              <w:bottom w:val="single" w:sz="8" w:space="0" w:color="000000"/>
+              <w:right w:val="single" w:sz="8" w:space="0" w:color="000000"/>
+            </w:tcBorders>
+            <w:tcMar>
+              <w:top w:w="100" w:type="dxa"/>
+              <w:left w:w="100" w:type="dxa"/>
+              <w:bottom w:w="100" w:type="dxa"/>
+              <w:right w:w="100" w:type="dxa"/>
+            </w:tcMar>
+            <w:hideMark/>
+          </w:tcPr>
+          <w:p>
+            <w:pPr>
+              <w:widowControl/>
+              <w:spacing w:line="240" w:lineRule="auto"/>
+              <w:rPr>
+                <w:sz w:val="24"/>
+                <w:szCs w:val="24"/>
+                <w:lang w:val="pl-PL" w:eastAsia="pl-PL"/>
+              </w:rPr>
+            </w:pPr>
+            <w:proofErr w:type="spellStart"/>
+            <w:r>
+              <w:rPr>
+                <w:rFonts w:ascii="Arial" w:hAnsi="Arial" w:cs="Arial"/>
+                <w:color w:val="222222"/>
+                <w:sz w:val="21"/>
+                <w:szCs w:val="21"/>
+                <w:shd w:val="clear" w:color="auto" w:fill="FFFFFF"/>
+                <w:lang w:val="pl-PL" w:eastAsia="pl-PL"/>
+              </w:rPr>
+              <w:t>Dospecyfikowanie</w:t>
+            </w:r>
+            <w:proofErr w:type="spellEnd"/>
+            <w:r>
+              <w:rPr>
+                <w:rFonts w:ascii="Arial" w:hAnsi="Arial" w:cs="Arial"/>
+                <w:color w:val="222222"/>
+                <w:sz w:val="21"/>
+                <w:szCs w:val="21"/>
+                <w:shd w:val="clear" w:color="auto" w:fill="FFFFFF"/>
+                <w:lang w:val="pl-PL" w:eastAsia="pl-PL"/>
+              </w:rPr>
+              <w:t xml:space="preserve"> kierunku studiów</w:t>
+            </w:r>
+          </w:p>
+        </w:tc>
+      </w:tr>
+      <w:tr>
+        <w:tc>
+          <w:tcPr>
+            <w:tcW w:w="0" w:type="auto"/>
+            <w:tcBorders>
+              <w:top w:val="single" w:sz="8" w:space="0" w:color="000000"/>
+              <w:left w:val="single" w:sz="8" w:space="0" w:color="000000"/>
+              <w:bottom w:val="single" w:sz="8" w:space="0" w:color="000000"/>
+              <w:right w:val="single" w:sz="8" w:space="0" w:color="000000"/>
+            </w:tcBorders>
+            <w:tcMar>
+              <w:top w:w="100" w:type="dxa"/>
+              <w:left w:w="100" w:type="dxa"/>
+              <w:bottom w:w="100" w:type="dxa"/>
+              <w:right w:w="100" w:type="dxa"/>
+            </w:tcMar>
+            <w:hideMark/>
+          </w:tcPr>
+          <w:p>
+            <w:pPr>
+              <w:widowControl/>
+              <w:spacing w:line="240" w:lineRule="auto"/>
+              <w:rPr>
+                <w:sz w:val="24"/>
+                <w:szCs w:val="24"/>
+                <w:lang w:val="pl-PL" w:eastAsia="pl-PL"/>
+              </w:rPr>
+            </w:pPr>
+            <w:r>
+              <w:rPr>
+                <w:rFonts w:ascii="Arial" w:hAnsi="Arial" w:cs="Arial"/>
+                <w:color w:val="000000"/>
+                <w:sz w:val="22"/>
+                <w:szCs w:val="22"/>
+                <w:lang w:val="pl-PL" w:eastAsia="pl-PL"/>
+              </w:rPr>
+              <w:t>Program studiów</w:t>
+            </w:r>
+          </w:p>
+        </w:tc>
+        <w:tc>
+          <w:tcPr>
+            <w:tcW w:w="0" w:type="auto"/>
+            <w:tcBorders>
+              <w:top w:val="single" w:sz="8" w:space="0" w:color="000000"/>
+              <w:left w:val="single" w:sz="8" w:space="0" w:color="000000"/>
+              <w:bottom w:val="single" w:sz="8" w:space="0" w:color="000000"/>
+              <w:right w:val="single" w:sz="8" w:space="0" w:color="000000"/>
+            </w:tcBorders>
+            <w:tcMar>
+              <w:top w:w="100" w:type="dxa"/>
+              <w:left w:w="100" w:type="dxa"/>
+              <w:bottom w:w="100" w:type="dxa"/>
+              <w:right w:w="100" w:type="dxa"/>
+            </w:tcMar>
+            <w:hideMark/>
+          </w:tcPr>
+          <w:p>
+            <w:pPr>
+              <w:widowControl/>
+              <w:spacing w:line="240" w:lineRule="auto"/>
+              <w:rPr>
+                <w:sz w:val="24"/>
+                <w:szCs w:val="24"/>
+                <w:lang w:val="pl-PL" w:eastAsia="pl-PL"/>
+              </w:rPr>
+            </w:pPr>
+          </w:p>
+        </w:tc>
+        <w:tc>
+          <w:tcPr>
+            <w:tcW w:w="0" w:type="auto"/>
+            <w:tcBorders>
+              <w:top w:val="single" w:sz="8" w:space="0" w:color="000000"/>
+              <w:left w:val="single" w:sz="8" w:space="0" w:color="000000"/>
+              <w:bottom w:val="single" w:sz="8" w:space="0" w:color="000000"/>
+              <w:right w:val="single" w:sz="8" w:space="0" w:color="000000"/>
+            </w:tcBorders>
+            <w:tcMar>
+              <w:top w:w="100" w:type="dxa"/>
+              <w:left w:w="100" w:type="dxa"/>
+              <w:bottom w:w="100" w:type="dxa"/>
+              <w:right w:w="100" w:type="dxa"/>
+            </w:tcMar>
+            <w:hideMark/>
+          </w:tcPr>
+          <w:p>
+            <w:pPr>
+              <w:widowControl/>
+              <w:spacing w:line="240" w:lineRule="auto"/>
+              <w:rPr>
+                <w:sz w:val="24"/>
+                <w:szCs w:val="24"/>
+                <w:lang w:val="pl-PL" w:eastAsia="pl-PL"/>
+              </w:rPr>
+            </w:pPr>
+            <w:r>
+              <w:rPr>
+                <w:rFonts w:ascii="Arial" w:hAnsi="Arial" w:cs="Arial"/>
+                <w:color w:val="000000"/>
+                <w:sz w:val="22"/>
+                <w:szCs w:val="22"/>
+                <w:lang w:val="pl-PL" w:eastAsia="pl-PL"/>
+              </w:rPr>
+              <w:t>Zbiór przedmiotów, które muszą zostać odbyte w ramach danego typu studiów</w:t>
+            </w:r>
+          </w:p>
+        </w:tc>
+      </w:tr>
+      <w:tr>
+        <w:tc>
+          <w:tcPr>
+            <w:tcW w:w="0" w:type="auto"/>
+            <w:tcBorders>
+              <w:top w:val="single" w:sz="8" w:space="0" w:color="000000"/>
+              <w:left w:val="single" w:sz="8" w:space="0" w:color="000000"/>
+              <w:bottom w:val="single" w:sz="8" w:space="0" w:color="000000"/>
+              <w:right w:val="single" w:sz="8" w:space="0" w:color="000000"/>
+            </w:tcBorders>
+            <w:tcMar>
+              <w:top w:w="100" w:type="dxa"/>
+              <w:left w:w="100" w:type="dxa"/>
+              <w:bottom w:w="100" w:type="dxa"/>
+              <w:right w:w="100" w:type="dxa"/>
+            </w:tcMar>
+            <w:hideMark/>
+          </w:tcPr>
+          <w:p>
+            <w:pPr>
+              <w:widowControl/>
+              <w:spacing w:line="240" w:lineRule="auto"/>
+              <w:rPr>
+                <w:sz w:val="24"/>
+                <w:szCs w:val="24"/>
+                <w:lang w:val="pl-PL" w:eastAsia="pl-PL"/>
+              </w:rPr>
+            </w:pPr>
+            <w:r>
+              <w:rPr>
+                <w:rFonts w:ascii="Arial" w:hAnsi="Arial" w:cs="Arial"/>
+                <w:color w:val="000000"/>
+                <w:sz w:val="22"/>
+                <w:szCs w:val="22"/>
+                <w:lang w:val="pl-PL" w:eastAsia="pl-PL"/>
+              </w:rPr>
+              <w:lastRenderedPageBreak/>
+              <w:t>Rok akademicki</w:t>
+            </w:r>
+          </w:p>
+        </w:tc>
+        <w:tc>
+          <w:tcPr>
+            <w:tcW w:w="0" w:type="auto"/>
+            <w:tcBorders>
+              <w:top w:val="single" w:sz="8" w:space="0" w:color="000000"/>
+              <w:left w:val="single" w:sz="8" w:space="0" w:color="000000"/>
+              <w:bottom w:val="single" w:sz="8" w:space="0" w:color="000000"/>
+              <w:right w:val="single" w:sz="8" w:space="0" w:color="000000"/>
+            </w:tcBorders>
+            <w:tcMar>
+              <w:top w:w="100" w:type="dxa"/>
+              <w:left w:w="100" w:type="dxa"/>
+              <w:bottom w:w="100" w:type="dxa"/>
+              <w:right w:w="100" w:type="dxa"/>
+            </w:tcMar>
+            <w:hideMark/>
+          </w:tcPr>
+          <w:p>
+            <w:pPr>
+              <w:widowControl/>
+              <w:spacing w:line="240" w:lineRule="auto"/>
+              <w:rPr>
+                <w:sz w:val="24"/>
+                <w:szCs w:val="24"/>
+                <w:lang w:val="pl-PL" w:eastAsia="pl-PL"/>
+              </w:rPr>
+            </w:pPr>
+          </w:p>
+        </w:tc>
+        <w:tc>
+          <w:tcPr>
+            <w:tcW w:w="0" w:type="auto"/>
+            <w:tcBorders>
+              <w:top w:val="single" w:sz="8" w:space="0" w:color="000000"/>
+              <w:left w:val="single" w:sz="8" w:space="0" w:color="000000"/>
+              <w:bottom w:val="single" w:sz="8" w:space="0" w:color="000000"/>
+              <w:right w:val="single" w:sz="8" w:space="0" w:color="000000"/>
+            </w:tcBorders>
+            <w:tcMar>
+              <w:top w:w="100" w:type="dxa"/>
+              <w:left w:w="100" w:type="dxa"/>
+              <w:bottom w:w="100" w:type="dxa"/>
+              <w:right w:w="100" w:type="dxa"/>
+            </w:tcMar>
+            <w:hideMark/>
+          </w:tcPr>
+          <w:p>
+            <w:pPr>
+              <w:widowControl/>
+              <w:spacing w:line="240" w:lineRule="auto"/>
+              <w:rPr>
+                <w:sz w:val="24"/>
+                <w:szCs w:val="24"/>
+                <w:lang w:val="pl-PL" w:eastAsia="pl-PL"/>
+              </w:rPr>
+            </w:pPr>
+            <w:r>
+              <w:rPr>
+                <w:rFonts w:ascii="Arial" w:hAnsi="Arial" w:cs="Arial"/>
+                <w:color w:val="000000"/>
+                <w:sz w:val="22"/>
+                <w:szCs w:val="22"/>
+                <w:lang w:val="pl-PL" w:eastAsia="pl-PL"/>
+              </w:rPr>
+              <w:t>jednostka miary czasu nauki i zajęć w szkołach wyższych, obejmująca w Polsce najczęściej okres od października do września. Rok akademicki składa się z dwóch semestrów (zimowego i letniego) kończących się zazwyczaj sesjami egzaminacyjnymi.</w:t>
+            </w:r>
+          </w:p>
+        </w:tc>
+      </w:tr>
+      <w:tr>
+        <w:tc>
+          <w:tcPr>
+            <w:tcW w:w="0" w:type="auto"/>
+            <w:tcBorders>
+              <w:top w:val="single" w:sz="8" w:space="0" w:color="000000"/>
+              <w:left w:val="single" w:sz="8" w:space="0" w:color="000000"/>
+              <w:bottom w:val="single" w:sz="8" w:space="0" w:color="000000"/>
+              <w:right w:val="single" w:sz="8" w:space="0" w:color="000000"/>
+            </w:tcBorders>
+            <w:tcMar>
+              <w:top w:w="100" w:type="dxa"/>
+              <w:left w:w="100" w:type="dxa"/>
+              <w:bottom w:w="100" w:type="dxa"/>
+              <w:right w:w="100" w:type="dxa"/>
+            </w:tcMar>
+            <w:hideMark/>
+          </w:tcPr>
+          <w:p>
+            <w:pPr>
+              <w:widowControl/>
+              <w:spacing w:line="240" w:lineRule="auto"/>
+              <w:rPr>
+                <w:sz w:val="24"/>
+                <w:szCs w:val="24"/>
+                <w:lang w:val="pl-PL" w:eastAsia="pl-PL"/>
+              </w:rPr>
+            </w:pPr>
+            <w:r>
+              <w:rPr>
+                <w:rFonts w:ascii="Arial" w:hAnsi="Arial" w:cs="Arial"/>
+                <w:color w:val="000000"/>
+                <w:sz w:val="22"/>
+                <w:szCs w:val="22"/>
+                <w:lang w:val="pl-PL" w:eastAsia="pl-PL"/>
+              </w:rPr>
+              <w:t>Semestr</w:t>
+            </w:r>
+          </w:p>
+        </w:tc>
+        <w:tc>
+          <w:tcPr>
+            <w:tcW w:w="0" w:type="auto"/>
+            <w:tcBorders>
+              <w:top w:val="single" w:sz="8" w:space="0" w:color="000000"/>
+              <w:left w:val="single" w:sz="8" w:space="0" w:color="000000"/>
+              <w:bottom w:val="single" w:sz="8" w:space="0" w:color="000000"/>
+              <w:right w:val="single" w:sz="8" w:space="0" w:color="000000"/>
+            </w:tcBorders>
+            <w:tcMar>
+              <w:top w:w="100" w:type="dxa"/>
+              <w:left w:w="100" w:type="dxa"/>
+              <w:bottom w:w="100" w:type="dxa"/>
+              <w:right w:w="100" w:type="dxa"/>
+            </w:tcMar>
+            <w:hideMark/>
+          </w:tcPr>
+          <w:p>
+            <w:pPr>
+              <w:widowControl/>
+              <w:spacing w:line="240" w:lineRule="auto"/>
+              <w:rPr>
+                <w:sz w:val="24"/>
+                <w:szCs w:val="24"/>
+                <w:lang w:val="pl-PL" w:eastAsia="pl-PL"/>
+              </w:rPr>
+            </w:pPr>
+          </w:p>
+        </w:tc>
+        <w:tc>
+          <w:tcPr>
+            <w:tcW w:w="0" w:type="auto"/>
+            <w:tcBorders>
+              <w:top w:val="single" w:sz="8" w:space="0" w:color="000000"/>
+              <w:left w:val="single" w:sz="8" w:space="0" w:color="000000"/>
+              <w:bottom w:val="single" w:sz="8" w:space="0" w:color="000000"/>
+              <w:right w:val="single" w:sz="8" w:space="0" w:color="000000"/>
+            </w:tcBorders>
+            <w:tcMar>
+              <w:top w:w="100" w:type="dxa"/>
+              <w:left w:w="100" w:type="dxa"/>
+              <w:bottom w:w="100" w:type="dxa"/>
+              <w:right w:w="100" w:type="dxa"/>
+            </w:tcMar>
+            <w:hideMark/>
+          </w:tcPr>
+          <w:p>
+            <w:pPr>
+              <w:widowControl/>
+              <w:spacing w:line="240" w:lineRule="auto"/>
+              <w:rPr>
+                <w:sz w:val="24"/>
+                <w:szCs w:val="24"/>
+                <w:lang w:val="pl-PL" w:eastAsia="pl-PL"/>
+              </w:rPr>
+            </w:pPr>
+            <w:r>
+              <w:rPr>
+                <w:rFonts w:ascii="Arial" w:hAnsi="Arial" w:cs="Arial"/>
+                <w:color w:val="000000"/>
+                <w:sz w:val="22"/>
+                <w:szCs w:val="22"/>
+                <w:lang w:val="pl-PL" w:eastAsia="pl-PL"/>
+              </w:rPr>
+              <w:t>wyodrębniony okres w roku akademickim lub szkolnym. Trwa zazwyczaj 15 tygodni.</w:t>
+            </w:r>
+          </w:p>
+        </w:tc>
+      </w:tr>
+      <w:tr>
+        <w:tc>
+          <w:tcPr>
+            <w:tcW w:w="0" w:type="auto"/>
+            <w:tcBorders>
+              <w:top w:val="single" w:sz="8" w:space="0" w:color="000000"/>
+              <w:left w:val="single" w:sz="8" w:space="0" w:color="000000"/>
+              <w:bottom w:val="single" w:sz="8" w:space="0" w:color="000000"/>
+              <w:right w:val="single" w:sz="8" w:space="0" w:color="000000"/>
+            </w:tcBorders>
+            <w:tcMar>
+              <w:top w:w="100" w:type="dxa"/>
+              <w:left w:w="100" w:type="dxa"/>
+              <w:bottom w:w="100" w:type="dxa"/>
+              <w:right w:w="100" w:type="dxa"/>
+            </w:tcMar>
+            <w:hideMark/>
+          </w:tcPr>
+          <w:p>
+            <w:pPr>
+              <w:widowControl/>
+              <w:spacing w:line="240" w:lineRule="auto"/>
+              <w:rPr>
+                <w:sz w:val="24"/>
+                <w:szCs w:val="24"/>
+                <w:lang w:val="pl-PL" w:eastAsia="pl-PL"/>
+              </w:rPr>
+            </w:pPr>
+            <w:r>
+              <w:rPr>
+                <w:rFonts w:ascii="Arial" w:hAnsi="Arial" w:cs="Arial"/>
+                <w:color w:val="000000"/>
+                <w:sz w:val="22"/>
+                <w:szCs w:val="22"/>
+                <w:lang w:val="pl-PL" w:eastAsia="pl-PL"/>
+              </w:rPr>
+              <w:t>Stopień studiów</w:t>
+            </w:r>
+          </w:p>
+        </w:tc>
+        <w:tc>
+          <w:tcPr>
+            <w:tcW w:w="0" w:type="auto"/>
+            <w:tcBorders>
+              <w:top w:val="single" w:sz="8" w:space="0" w:color="000000"/>
+              <w:left w:val="single" w:sz="8" w:space="0" w:color="000000"/>
+              <w:bottom w:val="single" w:sz="8" w:space="0" w:color="000000"/>
+              <w:right w:val="single" w:sz="8" w:space="0" w:color="000000"/>
+            </w:tcBorders>
+            <w:tcMar>
+              <w:top w:w="100" w:type="dxa"/>
+              <w:left w:w="100" w:type="dxa"/>
+              <w:bottom w:w="100" w:type="dxa"/>
+              <w:right w:w="100" w:type="dxa"/>
+            </w:tcMar>
+            <w:hideMark/>
+          </w:tcPr>
+          <w:p>
+            <w:pPr>
+              <w:widowControl/>
+              <w:spacing w:line="240" w:lineRule="auto"/>
+              <w:rPr>
+                <w:sz w:val="24"/>
+                <w:szCs w:val="24"/>
+                <w:lang w:val="pl-PL" w:eastAsia="pl-PL"/>
+              </w:rPr>
+            </w:pPr>
+          </w:p>
+        </w:tc>
+        <w:tc>
+          <w:tcPr>
+            <w:tcW w:w="0" w:type="auto"/>
+            <w:tcBorders>
+              <w:top w:val="single" w:sz="8" w:space="0" w:color="000000"/>
+              <w:left w:val="single" w:sz="8" w:space="0" w:color="000000"/>
+              <w:bottom w:val="single" w:sz="8" w:space="0" w:color="000000"/>
+              <w:right w:val="single" w:sz="8" w:space="0" w:color="000000"/>
+            </w:tcBorders>
+            <w:tcMar>
+              <w:top w:w="100" w:type="dxa"/>
+              <w:left w:w="100" w:type="dxa"/>
+              <w:bottom w:w="100" w:type="dxa"/>
+              <w:right w:w="100" w:type="dxa"/>
+            </w:tcMar>
+            <w:hideMark/>
+          </w:tcPr>
+          <w:p>
+            <w:pPr>
+              <w:widowControl/>
+              <w:spacing w:line="240" w:lineRule="auto"/>
+              <w:rPr>
+                <w:sz w:val="24"/>
+                <w:szCs w:val="24"/>
+                <w:lang w:val="pl-PL" w:eastAsia="pl-PL"/>
+              </w:rPr>
+            </w:pPr>
+            <w:r>
+              <w:rPr>
+                <w:rFonts w:ascii="Arial" w:hAnsi="Arial" w:cs="Arial"/>
+                <w:color w:val="000000"/>
+                <w:sz w:val="23"/>
+                <w:szCs w:val="23"/>
+                <w:shd w:val="clear" w:color="auto" w:fill="FFFFFF"/>
+                <w:lang w:val="pl-PL" w:eastAsia="pl-PL"/>
+              </w:rPr>
+              <w:t>forma kształcenia na studiach wyższych </w:t>
+            </w:r>
+          </w:p>
+        </w:tc>
+      </w:tr>
+      <w:tr>
+        <w:tc>
+          <w:tcPr>
+            <w:tcW w:w="0" w:type="auto"/>
+            <w:tcBorders>
+              <w:top w:val="single" w:sz="8" w:space="0" w:color="000000"/>
+              <w:left w:val="single" w:sz="8" w:space="0" w:color="000000"/>
+              <w:bottom w:val="single" w:sz="8" w:space="0" w:color="000000"/>
+              <w:right w:val="single" w:sz="8" w:space="0" w:color="000000"/>
+            </w:tcBorders>
+            <w:tcMar>
+              <w:top w:w="100" w:type="dxa"/>
+              <w:left w:w="100" w:type="dxa"/>
+              <w:bottom w:w="100" w:type="dxa"/>
+              <w:right w:w="100" w:type="dxa"/>
+            </w:tcMar>
+            <w:hideMark/>
+          </w:tcPr>
+          <w:p>
+            <w:pPr>
+              <w:widowControl/>
+              <w:spacing w:line="240" w:lineRule="auto"/>
+              <w:rPr>
+                <w:sz w:val="24"/>
+                <w:szCs w:val="24"/>
+                <w:lang w:val="pl-PL" w:eastAsia="pl-PL"/>
+              </w:rPr>
+            </w:pPr>
+            <w:r>
+              <w:rPr>
+                <w:rFonts w:ascii="Arial" w:hAnsi="Arial" w:cs="Arial"/>
+                <w:color w:val="000000"/>
+                <w:sz w:val="22"/>
+                <w:szCs w:val="22"/>
+                <w:lang w:val="pl-PL" w:eastAsia="pl-PL"/>
+              </w:rPr>
+              <w:t>Poziom kształcenia</w:t>
+            </w:r>
+          </w:p>
+        </w:tc>
+        <w:tc>
+          <w:tcPr>
+            <w:tcW w:w="0" w:type="auto"/>
+            <w:tcBorders>
+              <w:top w:val="single" w:sz="8" w:space="0" w:color="000000"/>
+              <w:left w:val="single" w:sz="8" w:space="0" w:color="000000"/>
+              <w:bottom w:val="single" w:sz="8" w:space="0" w:color="000000"/>
+              <w:right w:val="single" w:sz="8" w:space="0" w:color="000000"/>
+            </w:tcBorders>
+            <w:tcMar>
+              <w:top w:w="100" w:type="dxa"/>
+              <w:left w:w="100" w:type="dxa"/>
+              <w:bottom w:w="100" w:type="dxa"/>
+              <w:right w:w="100" w:type="dxa"/>
+            </w:tcMar>
+            <w:hideMark/>
+          </w:tcPr>
+          <w:p>
+            <w:pPr>
+              <w:widowControl/>
+              <w:spacing w:line="240" w:lineRule="auto"/>
+              <w:rPr>
+                <w:sz w:val="24"/>
+                <w:szCs w:val="24"/>
+                <w:lang w:val="pl-PL" w:eastAsia="pl-PL"/>
+              </w:rPr>
+            </w:pPr>
+          </w:p>
+        </w:tc>
+        <w:tc>
+          <w:tcPr>
+            <w:tcW w:w="0" w:type="auto"/>
+            <w:tcBorders>
+              <w:top w:val="single" w:sz="8" w:space="0" w:color="000000"/>
+              <w:left w:val="single" w:sz="8" w:space="0" w:color="000000"/>
+              <w:bottom w:val="single" w:sz="8" w:space="0" w:color="000000"/>
+              <w:right w:val="single" w:sz="8" w:space="0" w:color="000000"/>
+            </w:tcBorders>
+            <w:tcMar>
+              <w:top w:w="100" w:type="dxa"/>
+              <w:left w:w="100" w:type="dxa"/>
+              <w:bottom w:w="100" w:type="dxa"/>
+              <w:right w:w="100" w:type="dxa"/>
+            </w:tcMar>
+            <w:hideMark/>
+          </w:tcPr>
+          <w:p>
+            <w:pPr>
+              <w:widowControl/>
+              <w:spacing w:line="240" w:lineRule="auto"/>
+              <w:rPr>
+                <w:sz w:val="24"/>
+                <w:szCs w:val="24"/>
+                <w:lang w:val="pl-PL" w:eastAsia="pl-PL"/>
+              </w:rPr>
+            </w:pPr>
+            <w:r>
+              <w:rPr>
+                <w:rFonts w:ascii="Arial" w:hAnsi="Arial" w:cs="Arial"/>
+                <w:color w:val="000000"/>
+                <w:sz w:val="22"/>
+                <w:szCs w:val="22"/>
+                <w:lang w:val="pl-PL" w:eastAsia="pl-PL"/>
+              </w:rPr>
+              <w:t>Forma kształcenia na studiach wyższych, wyróżnia się trzy typy kształcenia:</w:t>
+            </w:r>
+          </w:p>
+          <w:p>
+            <w:pPr>
+              <w:widowControl/>
+              <w:numPr>
+                <w:ilvl w:val="0"/>
+                <w:numId w:val="35"/>
+              </w:numPr>
+              <w:spacing w:line="240" w:lineRule="auto"/>
+              <w:textAlignment w:val="baseline"/>
+              <w:rPr>
+                <w:rFonts w:ascii="Arial" w:hAnsi="Arial" w:cs="Arial"/>
+                <w:color w:val="000000"/>
+                <w:sz w:val="22"/>
+                <w:szCs w:val="22"/>
+                <w:lang w:val="pl-PL" w:eastAsia="pl-PL"/>
+              </w:rPr>
+            </w:pPr>
+            <w:r>
+              <w:rPr>
+                <w:rFonts w:ascii="Arial" w:hAnsi="Arial" w:cs="Arial"/>
+                <w:color w:val="000000"/>
+                <w:sz w:val="22"/>
+                <w:szCs w:val="22"/>
+                <w:lang w:val="pl-PL" w:eastAsia="pl-PL"/>
+              </w:rPr>
+              <w:t>Stopień pierwszy (licencjacki/inżynierski)</w:t>
+            </w:r>
+          </w:p>
+          <w:p>
+            <w:pPr>
+              <w:widowControl/>
+              <w:numPr>
+                <w:ilvl w:val="0"/>
+                <w:numId w:val="35"/>
+              </w:numPr>
+              <w:spacing w:line="240" w:lineRule="auto"/>
+              <w:textAlignment w:val="baseline"/>
+              <w:rPr>
+                <w:rFonts w:ascii="Arial" w:hAnsi="Arial" w:cs="Arial"/>
+                <w:color w:val="000000"/>
+                <w:sz w:val="22"/>
+                <w:szCs w:val="22"/>
+                <w:lang w:val="pl-PL" w:eastAsia="pl-PL"/>
+              </w:rPr>
+            </w:pPr>
+            <w:r>
+              <w:rPr>
+                <w:rFonts w:ascii="Arial" w:hAnsi="Arial" w:cs="Arial"/>
+                <w:color w:val="000000"/>
+                <w:sz w:val="22"/>
+                <w:szCs w:val="22"/>
+                <w:lang w:val="pl-PL" w:eastAsia="pl-PL"/>
+              </w:rPr>
+              <w:t>Stopień drugi (magisterki)</w:t>
+            </w:r>
+          </w:p>
+          <w:p>
+            <w:pPr>
+              <w:widowControl/>
+              <w:numPr>
+                <w:ilvl w:val="0"/>
+                <w:numId w:val="35"/>
+              </w:numPr>
+              <w:spacing w:line="240" w:lineRule="auto"/>
+              <w:textAlignment w:val="baseline"/>
+              <w:rPr>
+                <w:rFonts w:ascii="Arial" w:hAnsi="Arial" w:cs="Arial"/>
+                <w:color w:val="000000"/>
+                <w:sz w:val="22"/>
+                <w:szCs w:val="22"/>
+                <w:lang w:val="pl-PL" w:eastAsia="pl-PL"/>
+              </w:rPr>
+            </w:pPr>
+            <w:r>
+              <w:rPr>
+                <w:rFonts w:ascii="Arial" w:hAnsi="Arial" w:cs="Arial"/>
+                <w:color w:val="000000"/>
+                <w:sz w:val="22"/>
+                <w:szCs w:val="22"/>
+                <w:lang w:val="pl-PL" w:eastAsia="pl-PL"/>
+              </w:rPr>
+              <w:t>Stopień trzeci (doktorskie)</w:t>
+            </w:r>
+          </w:p>
+        </w:tc>
+      </w:tr>
+      <w:tr>
+        <w:tc>
+          <w:tcPr>
+            <w:tcW w:w="0" w:type="auto"/>
+            <w:tcBorders>
+              <w:top w:val="single" w:sz="8" w:space="0" w:color="000000"/>
+              <w:left w:val="single" w:sz="8" w:space="0" w:color="000000"/>
+              <w:bottom w:val="single" w:sz="8" w:space="0" w:color="000000"/>
+              <w:right w:val="single" w:sz="8" w:space="0" w:color="000000"/>
+            </w:tcBorders>
+            <w:tcMar>
+              <w:top w:w="100" w:type="dxa"/>
+              <w:left w:w="100" w:type="dxa"/>
+              <w:bottom w:w="100" w:type="dxa"/>
+              <w:right w:w="100" w:type="dxa"/>
+            </w:tcMar>
+            <w:hideMark/>
+          </w:tcPr>
+          <w:p>
+            <w:pPr>
+              <w:widowControl/>
+              <w:spacing w:line="240" w:lineRule="auto"/>
+              <w:rPr>
+                <w:sz w:val="24"/>
+                <w:szCs w:val="24"/>
+                <w:lang w:val="pl-PL" w:eastAsia="pl-PL"/>
+              </w:rPr>
+            </w:pPr>
+            <w:r>
+              <w:rPr>
+                <w:rFonts w:ascii="Arial" w:hAnsi="Arial" w:cs="Arial"/>
+                <w:color w:val="000000"/>
+                <w:sz w:val="22"/>
+                <w:szCs w:val="22"/>
+                <w:lang w:val="pl-PL" w:eastAsia="pl-PL"/>
+              </w:rPr>
+              <w:t>Tryb studiów</w:t>
+            </w:r>
+          </w:p>
+        </w:tc>
+        <w:tc>
+          <w:tcPr>
+            <w:tcW w:w="0" w:type="auto"/>
+            <w:tcBorders>
+              <w:top w:val="single" w:sz="8" w:space="0" w:color="000000"/>
+              <w:left w:val="single" w:sz="8" w:space="0" w:color="000000"/>
+              <w:bottom w:val="single" w:sz="8" w:space="0" w:color="000000"/>
+              <w:right w:val="single" w:sz="8" w:space="0" w:color="000000"/>
+            </w:tcBorders>
+            <w:tcMar>
+              <w:top w:w="100" w:type="dxa"/>
+              <w:left w:w="100" w:type="dxa"/>
+              <w:bottom w:w="100" w:type="dxa"/>
+              <w:right w:w="100" w:type="dxa"/>
+            </w:tcMar>
+            <w:hideMark/>
+          </w:tcPr>
+          <w:p>
+            <w:pPr>
+              <w:widowControl/>
+              <w:spacing w:line="240" w:lineRule="auto"/>
+              <w:rPr>
+                <w:sz w:val="24"/>
+                <w:szCs w:val="24"/>
+                <w:lang w:val="pl-PL" w:eastAsia="pl-PL"/>
+              </w:rPr>
+            </w:pPr>
+          </w:p>
+        </w:tc>
+        <w:tc>
+          <w:tcPr>
+            <w:tcW w:w="0" w:type="auto"/>
+            <w:tcBorders>
+              <w:top w:val="single" w:sz="8" w:space="0" w:color="000000"/>
+              <w:left w:val="single" w:sz="8" w:space="0" w:color="000000"/>
+              <w:bottom w:val="single" w:sz="8" w:space="0" w:color="000000"/>
+              <w:right w:val="single" w:sz="8" w:space="0" w:color="000000"/>
+            </w:tcBorders>
+            <w:tcMar>
+              <w:top w:w="100" w:type="dxa"/>
+              <w:left w:w="100" w:type="dxa"/>
+              <w:bottom w:w="100" w:type="dxa"/>
+              <w:right w:w="100" w:type="dxa"/>
+            </w:tcMar>
+            <w:hideMark/>
+          </w:tcPr>
+          <w:p>
+            <w:pPr>
+              <w:widowControl/>
+              <w:spacing w:line="240" w:lineRule="auto"/>
+              <w:rPr>
+                <w:sz w:val="24"/>
+                <w:szCs w:val="24"/>
+                <w:lang w:val="pl-PL" w:eastAsia="pl-PL"/>
+              </w:rPr>
+            </w:pPr>
+            <w:r>
+              <w:rPr>
+                <w:rFonts w:ascii="Arial" w:hAnsi="Arial" w:cs="Arial"/>
+                <w:color w:val="000000"/>
+                <w:sz w:val="22"/>
+                <w:szCs w:val="22"/>
+                <w:lang w:val="pl-PL" w:eastAsia="pl-PL"/>
+              </w:rPr>
+              <w:t xml:space="preserve">organizacyjna strona </w:t>
+            </w:r>
+            <w:proofErr w:type="spellStart"/>
+            <w:r>
+              <w:rPr>
+                <w:rFonts w:ascii="Arial" w:hAnsi="Arial" w:cs="Arial"/>
+                <w:color w:val="000000"/>
+                <w:sz w:val="22"/>
+                <w:szCs w:val="22"/>
+                <w:lang w:val="pl-PL" w:eastAsia="pl-PL"/>
+              </w:rPr>
+              <w:t>kształcenia,która</w:t>
+            </w:r>
+            <w:proofErr w:type="spellEnd"/>
+            <w:r>
+              <w:rPr>
+                <w:rFonts w:ascii="Arial" w:hAnsi="Arial" w:cs="Arial"/>
+                <w:color w:val="000000"/>
+                <w:sz w:val="22"/>
+                <w:szCs w:val="22"/>
+                <w:lang w:val="pl-PL" w:eastAsia="pl-PL"/>
+              </w:rPr>
+              <w:t xml:space="preserve"> dotyczy sposobu pracy nauczycieli oraz uczniów. Formy kształcenia obejmują zewnętrzne warunki tegoż kształcenia</w:t>
+            </w:r>
+          </w:p>
+        </w:tc>
+      </w:tr>
+      <w:tr>
+        <w:tc>
+          <w:tcPr>
+            <w:tcW w:w="0" w:type="auto"/>
+            <w:tcBorders>
+              <w:top w:val="single" w:sz="8" w:space="0" w:color="000000"/>
+              <w:left w:val="single" w:sz="8" w:space="0" w:color="000000"/>
+              <w:bottom w:val="single" w:sz="8" w:space="0" w:color="000000"/>
+              <w:right w:val="single" w:sz="8" w:space="0" w:color="000000"/>
+            </w:tcBorders>
+            <w:tcMar>
+              <w:top w:w="100" w:type="dxa"/>
+              <w:left w:w="100" w:type="dxa"/>
+              <w:bottom w:w="100" w:type="dxa"/>
+              <w:right w:w="100" w:type="dxa"/>
+            </w:tcMar>
+            <w:hideMark/>
+          </w:tcPr>
+          <w:p>
+            <w:pPr>
+              <w:widowControl/>
+              <w:spacing w:line="240" w:lineRule="auto"/>
+              <w:rPr>
+                <w:sz w:val="24"/>
+                <w:szCs w:val="24"/>
+                <w:lang w:val="pl-PL" w:eastAsia="pl-PL"/>
+              </w:rPr>
+            </w:pPr>
+            <w:r>
+              <w:rPr>
+                <w:rFonts w:ascii="Arial" w:hAnsi="Arial" w:cs="Arial"/>
+                <w:color w:val="000000"/>
+                <w:sz w:val="22"/>
+                <w:szCs w:val="22"/>
+                <w:lang w:val="pl-PL" w:eastAsia="pl-PL"/>
+              </w:rPr>
+              <w:t>Studia stacjonarne</w:t>
+            </w:r>
+          </w:p>
+        </w:tc>
+        <w:tc>
+          <w:tcPr>
+            <w:tcW w:w="0" w:type="auto"/>
+            <w:tcBorders>
+              <w:top w:val="single" w:sz="8" w:space="0" w:color="000000"/>
+              <w:left w:val="single" w:sz="8" w:space="0" w:color="000000"/>
+              <w:bottom w:val="single" w:sz="8" w:space="0" w:color="000000"/>
+              <w:right w:val="single" w:sz="8" w:space="0" w:color="000000"/>
+            </w:tcBorders>
+            <w:tcMar>
+              <w:top w:w="100" w:type="dxa"/>
+              <w:left w:w="100" w:type="dxa"/>
+              <w:bottom w:w="100" w:type="dxa"/>
+              <w:right w:w="100" w:type="dxa"/>
+            </w:tcMar>
+            <w:hideMark/>
+          </w:tcPr>
+          <w:p>
+            <w:pPr>
+              <w:widowControl/>
+              <w:spacing w:line="240" w:lineRule="auto"/>
+              <w:rPr>
+                <w:sz w:val="24"/>
+                <w:szCs w:val="24"/>
+                <w:lang w:val="pl-PL" w:eastAsia="pl-PL"/>
+              </w:rPr>
+            </w:pPr>
+            <w:r>
+              <w:rPr>
+                <w:rFonts w:ascii="Arial" w:hAnsi="Arial" w:cs="Arial"/>
+                <w:color w:val="000000"/>
+                <w:sz w:val="22"/>
+                <w:szCs w:val="22"/>
+                <w:lang w:val="pl-PL" w:eastAsia="pl-PL"/>
+              </w:rPr>
+              <w:t>Studia dzienne</w:t>
+            </w:r>
+          </w:p>
+        </w:tc>
+        <w:tc>
+          <w:tcPr>
+            <w:tcW w:w="0" w:type="auto"/>
+            <w:tcBorders>
+              <w:top w:val="single" w:sz="8" w:space="0" w:color="000000"/>
+              <w:left w:val="single" w:sz="8" w:space="0" w:color="000000"/>
+              <w:bottom w:val="single" w:sz="8" w:space="0" w:color="000000"/>
+              <w:right w:val="single" w:sz="8" w:space="0" w:color="000000"/>
+            </w:tcBorders>
+            <w:tcMar>
+              <w:top w:w="100" w:type="dxa"/>
+              <w:left w:w="100" w:type="dxa"/>
+              <w:bottom w:w="100" w:type="dxa"/>
+              <w:right w:w="100" w:type="dxa"/>
+            </w:tcMar>
+            <w:hideMark/>
+          </w:tcPr>
+          <w:p>
+            <w:pPr>
+              <w:widowControl/>
+              <w:spacing w:line="240" w:lineRule="auto"/>
+              <w:rPr>
+                <w:sz w:val="24"/>
+                <w:szCs w:val="24"/>
+                <w:lang w:val="pl-PL" w:eastAsia="pl-PL"/>
+              </w:rPr>
+            </w:pPr>
+            <w:r>
+              <w:rPr>
+                <w:rFonts w:ascii="Arial" w:hAnsi="Arial" w:cs="Arial"/>
+                <w:color w:val="000000"/>
+                <w:sz w:val="22"/>
+                <w:szCs w:val="22"/>
+                <w:lang w:val="pl-PL" w:eastAsia="pl-PL"/>
+              </w:rPr>
+              <w:t xml:space="preserve">Forma kształcenia </w:t>
+            </w:r>
+            <w:r>
+              <w:rPr>
+                <w:rFonts w:ascii="Arial" w:hAnsi="Arial" w:cs="Arial"/>
+                <w:color w:val="222222"/>
+                <w:sz w:val="21"/>
+                <w:szCs w:val="21"/>
+                <w:shd w:val="clear" w:color="auto" w:fill="FFFFFF"/>
+                <w:lang w:val="pl-PL" w:eastAsia="pl-PL"/>
+              </w:rPr>
+              <w:t>w której co najmniej połowa programu kształcenia realizowana jest w postaci zajęć dydaktycznych wymagających bezpośredniego udziału nauczycieli akademickich i studentów</w:t>
+            </w:r>
+          </w:p>
+        </w:tc>
+      </w:tr>
+      <w:tr>
+        <w:tc>
+          <w:tcPr>
+            <w:tcW w:w="0" w:type="auto"/>
+            <w:tcBorders>
+              <w:top w:val="single" w:sz="8" w:space="0" w:color="000000"/>
+              <w:left w:val="single" w:sz="8" w:space="0" w:color="000000"/>
+              <w:bottom w:val="single" w:sz="8" w:space="0" w:color="000000"/>
+              <w:right w:val="single" w:sz="8" w:space="0" w:color="000000"/>
+            </w:tcBorders>
+            <w:tcMar>
+              <w:top w:w="100" w:type="dxa"/>
+              <w:left w:w="100" w:type="dxa"/>
+              <w:bottom w:w="100" w:type="dxa"/>
+              <w:right w:w="100" w:type="dxa"/>
+            </w:tcMar>
+            <w:hideMark/>
+          </w:tcPr>
+          <w:p>
+            <w:pPr>
+              <w:widowControl/>
+              <w:spacing w:line="240" w:lineRule="auto"/>
+              <w:rPr>
+                <w:sz w:val="24"/>
+                <w:szCs w:val="24"/>
+                <w:lang w:val="pl-PL" w:eastAsia="pl-PL"/>
+              </w:rPr>
+            </w:pPr>
+            <w:r>
+              <w:rPr>
+                <w:rFonts w:ascii="Arial" w:hAnsi="Arial" w:cs="Arial"/>
+                <w:color w:val="000000"/>
+                <w:sz w:val="22"/>
+                <w:szCs w:val="22"/>
+                <w:lang w:val="pl-PL" w:eastAsia="pl-PL"/>
+              </w:rPr>
+              <w:t>Studia niestacjonarne</w:t>
+            </w:r>
+          </w:p>
+        </w:tc>
+        <w:tc>
+          <w:tcPr>
+            <w:tcW w:w="0" w:type="auto"/>
+            <w:tcBorders>
+              <w:top w:val="single" w:sz="8" w:space="0" w:color="000000"/>
+              <w:left w:val="single" w:sz="8" w:space="0" w:color="000000"/>
+              <w:bottom w:val="single" w:sz="8" w:space="0" w:color="000000"/>
+              <w:right w:val="single" w:sz="8" w:space="0" w:color="000000"/>
+            </w:tcBorders>
+            <w:tcMar>
+              <w:top w:w="100" w:type="dxa"/>
+              <w:left w:w="100" w:type="dxa"/>
+              <w:bottom w:w="100" w:type="dxa"/>
+              <w:right w:w="100" w:type="dxa"/>
+            </w:tcMar>
+            <w:hideMark/>
+          </w:tcPr>
+          <w:p>
+            <w:pPr>
+              <w:widowControl/>
+              <w:spacing w:line="240" w:lineRule="auto"/>
+              <w:rPr>
+                <w:sz w:val="24"/>
+                <w:szCs w:val="24"/>
+                <w:lang w:val="pl-PL" w:eastAsia="pl-PL"/>
+              </w:rPr>
+            </w:pPr>
+          </w:p>
+        </w:tc>
+        <w:tc>
+          <w:tcPr>
+            <w:tcW w:w="0" w:type="auto"/>
+            <w:tcBorders>
+              <w:top w:val="single" w:sz="8" w:space="0" w:color="000000"/>
+              <w:left w:val="single" w:sz="8" w:space="0" w:color="000000"/>
+              <w:bottom w:val="single" w:sz="8" w:space="0" w:color="000000"/>
+              <w:right w:val="single" w:sz="8" w:space="0" w:color="000000"/>
+            </w:tcBorders>
+            <w:tcMar>
+              <w:top w:w="100" w:type="dxa"/>
+              <w:left w:w="100" w:type="dxa"/>
+              <w:bottom w:w="100" w:type="dxa"/>
+              <w:right w:w="100" w:type="dxa"/>
+            </w:tcMar>
+            <w:hideMark/>
+          </w:tcPr>
+          <w:p>
+            <w:pPr>
+              <w:widowControl/>
+              <w:spacing w:line="240" w:lineRule="auto"/>
+              <w:rPr>
+                <w:sz w:val="24"/>
+                <w:szCs w:val="24"/>
+                <w:lang w:val="pl-PL" w:eastAsia="pl-PL"/>
+              </w:rPr>
+            </w:pPr>
+            <w:r>
+              <w:rPr>
+                <w:rFonts w:ascii="Arial" w:hAnsi="Arial" w:cs="Arial"/>
+                <w:color w:val="000000"/>
+                <w:sz w:val="22"/>
+                <w:szCs w:val="22"/>
+                <w:lang w:val="pl-PL" w:eastAsia="pl-PL"/>
+              </w:rPr>
+              <w:t>Forma kształcenia w której z</w:t>
+            </w:r>
+            <w:r>
+              <w:rPr>
+                <w:rFonts w:ascii="Arial" w:hAnsi="Arial" w:cs="Arial"/>
+                <w:color w:val="222222"/>
+                <w:sz w:val="21"/>
+                <w:szCs w:val="21"/>
+                <w:lang w:val="pl-PL" w:eastAsia="pl-PL"/>
+              </w:rPr>
+              <w:t>ajęcia odbywają się zazwyczaj w systemie zjazdów trwających od piątkowego popołudnia do niedzieli.</w:t>
+            </w:r>
+          </w:p>
+        </w:tc>
+      </w:tr>
+      <w:tr>
+        <w:tc>
+          <w:tcPr>
+            <w:tcW w:w="0" w:type="auto"/>
+            <w:tcBorders>
+              <w:top w:val="single" w:sz="8" w:space="0" w:color="000000"/>
+              <w:left w:val="single" w:sz="8" w:space="0" w:color="000000"/>
+              <w:bottom w:val="single" w:sz="8" w:space="0" w:color="000000"/>
+              <w:right w:val="single" w:sz="8" w:space="0" w:color="000000"/>
+            </w:tcBorders>
+            <w:tcMar>
+              <w:top w:w="100" w:type="dxa"/>
+              <w:left w:w="100" w:type="dxa"/>
+              <w:bottom w:w="100" w:type="dxa"/>
+              <w:right w:w="100" w:type="dxa"/>
+            </w:tcMar>
+            <w:hideMark/>
+          </w:tcPr>
+          <w:p>
+            <w:pPr>
+              <w:widowControl/>
+              <w:spacing w:line="240" w:lineRule="auto"/>
+              <w:rPr>
+                <w:sz w:val="24"/>
+                <w:szCs w:val="24"/>
+                <w:lang w:val="pl-PL" w:eastAsia="pl-PL"/>
+              </w:rPr>
+            </w:pPr>
+            <w:r>
+              <w:rPr>
+                <w:rFonts w:ascii="Arial" w:hAnsi="Arial" w:cs="Arial"/>
+                <w:color w:val="000000"/>
+                <w:sz w:val="22"/>
+                <w:szCs w:val="22"/>
+                <w:lang w:val="pl-PL" w:eastAsia="pl-PL"/>
+              </w:rPr>
+              <w:t>Profil kształcenia</w:t>
+            </w:r>
+          </w:p>
+        </w:tc>
+        <w:tc>
+          <w:tcPr>
+            <w:tcW w:w="0" w:type="auto"/>
+            <w:tcBorders>
+              <w:top w:val="single" w:sz="8" w:space="0" w:color="000000"/>
+              <w:left w:val="single" w:sz="8" w:space="0" w:color="000000"/>
+              <w:bottom w:val="single" w:sz="8" w:space="0" w:color="000000"/>
+              <w:right w:val="single" w:sz="8" w:space="0" w:color="000000"/>
+            </w:tcBorders>
+            <w:tcMar>
+              <w:top w:w="100" w:type="dxa"/>
+              <w:left w:w="100" w:type="dxa"/>
+              <w:bottom w:w="100" w:type="dxa"/>
+              <w:right w:w="100" w:type="dxa"/>
+            </w:tcMar>
+            <w:hideMark/>
+          </w:tcPr>
+          <w:p>
+            <w:pPr>
+              <w:widowControl/>
+              <w:spacing w:line="240" w:lineRule="auto"/>
+              <w:rPr>
+                <w:sz w:val="24"/>
+                <w:szCs w:val="24"/>
+                <w:lang w:val="pl-PL" w:eastAsia="pl-PL"/>
+              </w:rPr>
+            </w:pPr>
+          </w:p>
+        </w:tc>
+        <w:tc>
+          <w:tcPr>
+            <w:tcW w:w="0" w:type="auto"/>
+            <w:tcBorders>
+              <w:top w:val="single" w:sz="8" w:space="0" w:color="000000"/>
+              <w:left w:val="single" w:sz="8" w:space="0" w:color="000000"/>
+              <w:bottom w:val="single" w:sz="8" w:space="0" w:color="000000"/>
+              <w:right w:val="single" w:sz="8" w:space="0" w:color="000000"/>
+            </w:tcBorders>
+            <w:tcMar>
+              <w:top w:w="100" w:type="dxa"/>
+              <w:left w:w="100" w:type="dxa"/>
+              <w:bottom w:w="100" w:type="dxa"/>
+              <w:right w:w="100" w:type="dxa"/>
+            </w:tcMar>
+            <w:hideMark/>
+          </w:tcPr>
+          <w:p>
+            <w:pPr>
+              <w:widowControl/>
+              <w:spacing w:line="240" w:lineRule="auto"/>
+              <w:rPr>
+                <w:sz w:val="24"/>
+                <w:szCs w:val="24"/>
+                <w:lang w:val="pl-PL" w:eastAsia="pl-PL"/>
+              </w:rPr>
+            </w:pPr>
+            <w:r>
+              <w:rPr>
+                <w:rFonts w:ascii="Arial" w:hAnsi="Arial" w:cs="Arial"/>
+                <w:color w:val="000000"/>
+                <w:sz w:val="22"/>
+                <w:szCs w:val="22"/>
+                <w:lang w:val="pl-PL" w:eastAsia="pl-PL"/>
+              </w:rPr>
+              <w:t xml:space="preserve">Sposób w jaki student zdobywa umiejętności, profil może być </w:t>
+            </w:r>
+            <w:proofErr w:type="spellStart"/>
+            <w:r>
+              <w:rPr>
+                <w:rFonts w:ascii="Arial" w:hAnsi="Arial" w:cs="Arial"/>
+                <w:color w:val="000000"/>
+                <w:sz w:val="22"/>
+                <w:szCs w:val="22"/>
+                <w:lang w:val="pl-PL" w:eastAsia="pl-PL"/>
+              </w:rPr>
+              <w:t>ogólnoakademicki</w:t>
+            </w:r>
+            <w:proofErr w:type="spellEnd"/>
+            <w:r>
+              <w:rPr>
+                <w:rFonts w:ascii="Arial" w:hAnsi="Arial" w:cs="Arial"/>
+                <w:color w:val="000000"/>
+                <w:sz w:val="22"/>
+                <w:szCs w:val="22"/>
+                <w:lang w:val="pl-PL" w:eastAsia="pl-PL"/>
+              </w:rPr>
+              <w:t xml:space="preserve"> oraz praktyczny</w:t>
+            </w:r>
+          </w:p>
+        </w:tc>
+      </w:tr>
+      <w:tr>
+        <w:tc>
+          <w:tcPr>
+            <w:tcW w:w="0" w:type="auto"/>
+            <w:tcBorders>
+              <w:top w:val="single" w:sz="8" w:space="0" w:color="000000"/>
+              <w:left w:val="single" w:sz="8" w:space="0" w:color="000000"/>
+              <w:bottom w:val="single" w:sz="8" w:space="0" w:color="000000"/>
+              <w:right w:val="single" w:sz="8" w:space="0" w:color="000000"/>
+            </w:tcBorders>
+            <w:tcMar>
+              <w:top w:w="100" w:type="dxa"/>
+              <w:left w:w="100" w:type="dxa"/>
+              <w:bottom w:w="100" w:type="dxa"/>
+              <w:right w:w="100" w:type="dxa"/>
+            </w:tcMar>
+            <w:hideMark/>
+          </w:tcPr>
+          <w:p>
+            <w:pPr>
+              <w:widowControl/>
+              <w:spacing w:line="240" w:lineRule="auto"/>
+              <w:rPr>
+                <w:sz w:val="24"/>
+                <w:szCs w:val="24"/>
+                <w:lang w:val="pl-PL" w:eastAsia="pl-PL"/>
+              </w:rPr>
+            </w:pPr>
+            <w:r>
+              <w:rPr>
+                <w:rFonts w:ascii="Arial" w:hAnsi="Arial" w:cs="Arial"/>
+                <w:color w:val="000000"/>
+                <w:sz w:val="22"/>
+                <w:szCs w:val="22"/>
+                <w:lang w:val="pl-PL" w:eastAsia="pl-PL"/>
+              </w:rPr>
+              <w:t>Obszar wiedzy</w:t>
+            </w:r>
+          </w:p>
+        </w:tc>
+        <w:tc>
+          <w:tcPr>
+            <w:tcW w:w="0" w:type="auto"/>
+            <w:tcBorders>
+              <w:top w:val="single" w:sz="8" w:space="0" w:color="000000"/>
+              <w:left w:val="single" w:sz="8" w:space="0" w:color="000000"/>
+              <w:bottom w:val="single" w:sz="8" w:space="0" w:color="000000"/>
+              <w:right w:val="single" w:sz="8" w:space="0" w:color="000000"/>
+            </w:tcBorders>
+            <w:tcMar>
+              <w:top w:w="100" w:type="dxa"/>
+              <w:left w:w="100" w:type="dxa"/>
+              <w:bottom w:w="100" w:type="dxa"/>
+              <w:right w:w="100" w:type="dxa"/>
+            </w:tcMar>
+            <w:hideMark/>
+          </w:tcPr>
+          <w:p>
+            <w:pPr>
+              <w:widowControl/>
+              <w:spacing w:line="240" w:lineRule="auto"/>
+              <w:rPr>
+                <w:sz w:val="24"/>
+                <w:szCs w:val="24"/>
+                <w:lang w:val="pl-PL" w:eastAsia="pl-PL"/>
+              </w:rPr>
+            </w:pPr>
+          </w:p>
+        </w:tc>
+        <w:tc>
+          <w:tcPr>
+            <w:tcW w:w="0" w:type="auto"/>
+            <w:tcBorders>
+              <w:top w:val="single" w:sz="8" w:space="0" w:color="000000"/>
+              <w:left w:val="single" w:sz="8" w:space="0" w:color="000000"/>
+              <w:bottom w:val="single" w:sz="8" w:space="0" w:color="000000"/>
+              <w:right w:val="single" w:sz="8" w:space="0" w:color="000000"/>
+            </w:tcBorders>
+            <w:tcMar>
+              <w:top w:w="100" w:type="dxa"/>
+              <w:left w:w="100" w:type="dxa"/>
+              <w:bottom w:w="100" w:type="dxa"/>
+              <w:right w:w="100" w:type="dxa"/>
+            </w:tcMar>
+            <w:hideMark/>
+          </w:tcPr>
+          <w:p>
+            <w:pPr>
+              <w:widowControl/>
+              <w:spacing w:line="240" w:lineRule="auto"/>
+              <w:rPr>
+                <w:sz w:val="24"/>
+                <w:szCs w:val="24"/>
+                <w:lang w:val="pl-PL" w:eastAsia="pl-PL"/>
+              </w:rPr>
+            </w:pPr>
+            <w:r>
+              <w:rPr>
+                <w:rFonts w:ascii="Arial" w:hAnsi="Arial" w:cs="Arial"/>
+                <w:color w:val="000000"/>
+                <w:sz w:val="22"/>
+                <w:szCs w:val="22"/>
+                <w:lang w:val="pl-PL" w:eastAsia="pl-PL"/>
+              </w:rPr>
+              <w:t>Dziedzina wiedzy w jakiej specjalizuje się dna osoba</w:t>
+            </w:r>
+          </w:p>
+        </w:tc>
+      </w:tr>
+      <w:tr>
+        <w:tc>
+          <w:tcPr>
+            <w:tcW w:w="0" w:type="auto"/>
+            <w:tcBorders>
+              <w:top w:val="single" w:sz="8" w:space="0" w:color="000000"/>
+              <w:left w:val="single" w:sz="8" w:space="0" w:color="000000"/>
+              <w:bottom w:val="single" w:sz="8" w:space="0" w:color="000000"/>
+              <w:right w:val="single" w:sz="8" w:space="0" w:color="000000"/>
+            </w:tcBorders>
+            <w:tcMar>
+              <w:top w:w="100" w:type="dxa"/>
+              <w:left w:w="100" w:type="dxa"/>
+              <w:bottom w:w="100" w:type="dxa"/>
+              <w:right w:w="100" w:type="dxa"/>
+            </w:tcMar>
+            <w:hideMark/>
+          </w:tcPr>
+          <w:p>
+            <w:pPr>
+              <w:widowControl/>
+              <w:spacing w:line="240" w:lineRule="auto"/>
+              <w:rPr>
+                <w:sz w:val="24"/>
+                <w:szCs w:val="24"/>
+                <w:lang w:val="pl-PL" w:eastAsia="pl-PL"/>
+              </w:rPr>
+            </w:pPr>
+            <w:r>
+              <w:rPr>
+                <w:rFonts w:ascii="Arial" w:hAnsi="Arial" w:cs="Arial"/>
+                <w:color w:val="000000"/>
+                <w:sz w:val="22"/>
+                <w:szCs w:val="22"/>
+                <w:lang w:val="pl-PL" w:eastAsia="pl-PL"/>
+              </w:rPr>
+              <w:t>Nauczyciel akademicki</w:t>
+            </w:r>
+          </w:p>
+        </w:tc>
+        <w:tc>
+          <w:tcPr>
+            <w:tcW w:w="0" w:type="auto"/>
+            <w:tcBorders>
+              <w:top w:val="single" w:sz="8" w:space="0" w:color="000000"/>
+              <w:left w:val="single" w:sz="8" w:space="0" w:color="000000"/>
+              <w:bottom w:val="single" w:sz="8" w:space="0" w:color="000000"/>
+              <w:right w:val="single" w:sz="8" w:space="0" w:color="000000"/>
+            </w:tcBorders>
+            <w:tcMar>
+              <w:top w:w="100" w:type="dxa"/>
+              <w:left w:w="100" w:type="dxa"/>
+              <w:bottom w:w="100" w:type="dxa"/>
+              <w:right w:w="100" w:type="dxa"/>
+            </w:tcMar>
+            <w:hideMark/>
+          </w:tcPr>
+          <w:p>
+            <w:pPr>
+              <w:widowControl/>
+              <w:spacing w:line="240" w:lineRule="auto"/>
+              <w:rPr>
+                <w:sz w:val="24"/>
+                <w:szCs w:val="24"/>
+                <w:lang w:val="pl-PL" w:eastAsia="pl-PL"/>
+              </w:rPr>
+            </w:pPr>
+          </w:p>
+        </w:tc>
+        <w:tc>
+          <w:tcPr>
+            <w:tcW w:w="0" w:type="auto"/>
+            <w:tcBorders>
+              <w:top w:val="single" w:sz="8" w:space="0" w:color="000000"/>
+              <w:left w:val="single" w:sz="8" w:space="0" w:color="000000"/>
+              <w:bottom w:val="single" w:sz="8" w:space="0" w:color="000000"/>
+              <w:right w:val="single" w:sz="8" w:space="0" w:color="000000"/>
+            </w:tcBorders>
+            <w:tcMar>
+              <w:top w:w="100" w:type="dxa"/>
+              <w:left w:w="100" w:type="dxa"/>
+              <w:bottom w:w="100" w:type="dxa"/>
+              <w:right w:w="100" w:type="dxa"/>
+            </w:tcMar>
+            <w:hideMark/>
+          </w:tcPr>
+          <w:p>
+            <w:pPr>
+              <w:widowControl/>
+              <w:spacing w:line="240" w:lineRule="auto"/>
+              <w:rPr>
+                <w:sz w:val="24"/>
+                <w:szCs w:val="24"/>
+                <w:lang w:val="pl-PL" w:eastAsia="pl-PL"/>
+              </w:rPr>
+            </w:pPr>
+            <w:r>
+              <w:rPr>
+                <w:rFonts w:ascii="Arial" w:hAnsi="Arial" w:cs="Arial"/>
+                <w:color w:val="000000"/>
+                <w:sz w:val="22"/>
+                <w:szCs w:val="22"/>
+                <w:lang w:val="pl-PL" w:eastAsia="pl-PL"/>
+              </w:rPr>
+              <w:t>osoba zatrudniona w szkole wyższej na stanowisku dydaktycznym, naukowo-dydaktycznym lub naukowym, wykształcona w określonej dziedzinie naukowej</w:t>
+            </w:r>
+          </w:p>
+        </w:tc>
+      </w:tr>
+      <w:tr>
+        <w:tc>
+          <w:tcPr>
+            <w:tcW w:w="0" w:type="auto"/>
+            <w:tcBorders>
+              <w:top w:val="single" w:sz="8" w:space="0" w:color="000000"/>
+              <w:left w:val="single" w:sz="8" w:space="0" w:color="000000"/>
+              <w:bottom w:val="single" w:sz="8" w:space="0" w:color="000000"/>
+              <w:right w:val="single" w:sz="8" w:space="0" w:color="000000"/>
+            </w:tcBorders>
+            <w:tcMar>
+              <w:top w:w="100" w:type="dxa"/>
+              <w:left w:w="100" w:type="dxa"/>
+              <w:bottom w:w="100" w:type="dxa"/>
+              <w:right w:w="100" w:type="dxa"/>
+            </w:tcMar>
+            <w:hideMark/>
+          </w:tcPr>
+          <w:p>
+            <w:pPr>
+              <w:widowControl/>
+              <w:spacing w:line="240" w:lineRule="auto"/>
+              <w:rPr>
+                <w:sz w:val="24"/>
+                <w:szCs w:val="24"/>
+                <w:lang w:val="pl-PL" w:eastAsia="pl-PL"/>
+              </w:rPr>
+            </w:pPr>
+            <w:r>
+              <w:rPr>
+                <w:rFonts w:ascii="Arial" w:hAnsi="Arial" w:cs="Arial"/>
+                <w:color w:val="000000"/>
+                <w:sz w:val="22"/>
+                <w:szCs w:val="22"/>
+                <w:lang w:val="pl-PL" w:eastAsia="pl-PL"/>
+              </w:rPr>
+              <w:t>Specjalista zewnętrzny</w:t>
+            </w:r>
+          </w:p>
+        </w:tc>
+        <w:tc>
+          <w:tcPr>
+            <w:tcW w:w="0" w:type="auto"/>
+            <w:tcBorders>
+              <w:top w:val="single" w:sz="8" w:space="0" w:color="000000"/>
+              <w:left w:val="single" w:sz="8" w:space="0" w:color="000000"/>
+              <w:bottom w:val="single" w:sz="8" w:space="0" w:color="000000"/>
+              <w:right w:val="single" w:sz="8" w:space="0" w:color="000000"/>
+            </w:tcBorders>
+            <w:tcMar>
+              <w:top w:w="100" w:type="dxa"/>
+              <w:left w:w="100" w:type="dxa"/>
+              <w:bottom w:w="100" w:type="dxa"/>
+              <w:right w:w="100" w:type="dxa"/>
+            </w:tcMar>
+            <w:hideMark/>
+          </w:tcPr>
+          <w:p>
+            <w:pPr>
+              <w:widowControl/>
+              <w:spacing w:line="240" w:lineRule="auto"/>
+              <w:rPr>
+                <w:sz w:val="24"/>
+                <w:szCs w:val="24"/>
+                <w:lang w:val="pl-PL" w:eastAsia="pl-PL"/>
+              </w:rPr>
+            </w:pPr>
+          </w:p>
+        </w:tc>
+        <w:tc>
+          <w:tcPr>
+            <w:tcW w:w="0" w:type="auto"/>
+            <w:tcBorders>
+              <w:top w:val="single" w:sz="8" w:space="0" w:color="000000"/>
+              <w:left w:val="single" w:sz="8" w:space="0" w:color="000000"/>
+              <w:bottom w:val="single" w:sz="8" w:space="0" w:color="000000"/>
+              <w:right w:val="single" w:sz="8" w:space="0" w:color="000000"/>
+            </w:tcBorders>
+            <w:tcMar>
+              <w:top w:w="100" w:type="dxa"/>
+              <w:left w:w="100" w:type="dxa"/>
+              <w:bottom w:w="100" w:type="dxa"/>
+              <w:right w:w="100" w:type="dxa"/>
+            </w:tcMar>
+            <w:hideMark/>
+          </w:tcPr>
+          <w:p>
+            <w:pPr>
+              <w:widowControl/>
+              <w:spacing w:line="240" w:lineRule="auto"/>
+              <w:rPr>
+                <w:sz w:val="24"/>
+                <w:szCs w:val="24"/>
+                <w:lang w:val="pl-PL" w:eastAsia="pl-PL"/>
+              </w:rPr>
+            </w:pPr>
+            <w:r>
+              <w:rPr>
+                <w:rFonts w:ascii="Arial" w:hAnsi="Arial" w:cs="Arial"/>
+                <w:color w:val="000000"/>
+                <w:sz w:val="22"/>
+                <w:szCs w:val="22"/>
+                <w:lang w:val="pl-PL" w:eastAsia="pl-PL"/>
+              </w:rPr>
+              <w:t>Osoba niebędąca etatowym pracownikiem uczelni, pracująca jako prowadzący zajęcia i zatrudniona najczęściej na umowie zleceniu</w:t>
+            </w:r>
+          </w:p>
+        </w:tc>
+      </w:tr>
+      <w:tr>
+        <w:tc>
+          <w:tcPr>
+            <w:tcW w:w="0" w:type="auto"/>
+            <w:tcBorders>
+              <w:top w:val="single" w:sz="8" w:space="0" w:color="000000"/>
+              <w:left w:val="single" w:sz="8" w:space="0" w:color="000000"/>
+              <w:bottom w:val="single" w:sz="8" w:space="0" w:color="000000"/>
+              <w:right w:val="single" w:sz="8" w:space="0" w:color="000000"/>
+            </w:tcBorders>
+            <w:tcMar>
+              <w:top w:w="100" w:type="dxa"/>
+              <w:left w:w="100" w:type="dxa"/>
+              <w:bottom w:w="100" w:type="dxa"/>
+              <w:right w:w="100" w:type="dxa"/>
+            </w:tcMar>
+            <w:hideMark/>
+          </w:tcPr>
+          <w:p>
+            <w:pPr>
+              <w:widowControl/>
+              <w:spacing w:line="240" w:lineRule="auto"/>
+              <w:rPr>
+                <w:sz w:val="24"/>
+                <w:szCs w:val="24"/>
+                <w:lang w:val="pl-PL" w:eastAsia="pl-PL"/>
+              </w:rPr>
+            </w:pPr>
+            <w:r>
+              <w:rPr>
+                <w:rFonts w:ascii="Arial" w:hAnsi="Arial" w:cs="Arial"/>
+                <w:color w:val="000000"/>
+                <w:sz w:val="22"/>
+                <w:szCs w:val="22"/>
+                <w:lang w:val="pl-PL" w:eastAsia="pl-PL"/>
+              </w:rPr>
+              <w:t>Pensum standardowe</w:t>
+            </w:r>
+          </w:p>
+        </w:tc>
+        <w:tc>
+          <w:tcPr>
+            <w:tcW w:w="0" w:type="auto"/>
+            <w:tcBorders>
+              <w:top w:val="single" w:sz="8" w:space="0" w:color="000000"/>
+              <w:left w:val="single" w:sz="8" w:space="0" w:color="000000"/>
+              <w:bottom w:val="single" w:sz="8" w:space="0" w:color="000000"/>
+              <w:right w:val="single" w:sz="8" w:space="0" w:color="000000"/>
+            </w:tcBorders>
+            <w:tcMar>
+              <w:top w:w="100" w:type="dxa"/>
+              <w:left w:w="100" w:type="dxa"/>
+              <w:bottom w:w="100" w:type="dxa"/>
+              <w:right w:w="100" w:type="dxa"/>
+            </w:tcMar>
+            <w:hideMark/>
+          </w:tcPr>
+          <w:p>
+            <w:pPr>
+              <w:widowControl/>
+              <w:spacing w:line="240" w:lineRule="auto"/>
+              <w:rPr>
+                <w:sz w:val="24"/>
+                <w:szCs w:val="24"/>
+                <w:lang w:val="pl-PL" w:eastAsia="pl-PL"/>
+              </w:rPr>
+            </w:pPr>
+          </w:p>
+        </w:tc>
+        <w:tc>
+          <w:tcPr>
+            <w:tcW w:w="0" w:type="auto"/>
+            <w:tcBorders>
+              <w:top w:val="single" w:sz="8" w:space="0" w:color="000000"/>
+              <w:left w:val="single" w:sz="8" w:space="0" w:color="000000"/>
+              <w:bottom w:val="single" w:sz="8" w:space="0" w:color="000000"/>
+              <w:right w:val="single" w:sz="8" w:space="0" w:color="000000"/>
+            </w:tcBorders>
+            <w:tcMar>
+              <w:top w:w="100" w:type="dxa"/>
+              <w:left w:w="100" w:type="dxa"/>
+              <w:bottom w:w="100" w:type="dxa"/>
+              <w:right w:w="100" w:type="dxa"/>
+            </w:tcMar>
+            <w:hideMark/>
+          </w:tcPr>
+          <w:p>
+            <w:pPr>
+              <w:widowControl/>
+              <w:spacing w:line="240" w:lineRule="auto"/>
+              <w:rPr>
+                <w:sz w:val="24"/>
+                <w:szCs w:val="24"/>
+                <w:lang w:val="pl-PL" w:eastAsia="pl-PL"/>
+              </w:rPr>
+            </w:pPr>
+            <w:r>
+              <w:rPr>
+                <w:color w:val="000000"/>
+                <w:sz w:val="24"/>
+                <w:szCs w:val="24"/>
+                <w:lang w:val="pl-PL" w:eastAsia="pl-PL"/>
+              </w:rPr>
+              <w:t>obowiązkowy roczny wymiar zajęć dydaktycznych nauczyciela akademickiego wynikający z zatrudnienia w Politechnice Wrocławskiej przypadający na dany rok akademicki. obowiązkowy roczny wymiar zajęć dydaktycznych nauczyciela akademickiego wynikający z zatrudnienia w Politechnice Wrocławskiej przypadający na dany rok akademicki</w:t>
+            </w:r>
+          </w:p>
+        </w:tc>
+      </w:tr>
+      <w:tr>
+        <w:tc>
+          <w:tcPr>
+            <w:tcW w:w="0" w:type="auto"/>
+            <w:tcBorders>
+              <w:top w:val="single" w:sz="8" w:space="0" w:color="000000"/>
+              <w:left w:val="single" w:sz="8" w:space="0" w:color="000000"/>
+              <w:bottom w:val="single" w:sz="8" w:space="0" w:color="000000"/>
+              <w:right w:val="single" w:sz="8" w:space="0" w:color="000000"/>
+            </w:tcBorders>
+            <w:tcMar>
+              <w:top w:w="100" w:type="dxa"/>
+              <w:left w:w="100" w:type="dxa"/>
+              <w:bottom w:w="100" w:type="dxa"/>
+              <w:right w:w="100" w:type="dxa"/>
+            </w:tcMar>
+            <w:hideMark/>
+          </w:tcPr>
+          <w:p>
+            <w:pPr>
+              <w:widowControl/>
+              <w:spacing w:line="240" w:lineRule="auto"/>
+              <w:rPr>
+                <w:sz w:val="24"/>
+                <w:szCs w:val="24"/>
+                <w:lang w:val="pl-PL" w:eastAsia="pl-PL"/>
+              </w:rPr>
+            </w:pPr>
+            <w:r>
+              <w:rPr>
+                <w:rFonts w:ascii="Arial" w:hAnsi="Arial" w:cs="Arial"/>
+                <w:color w:val="000000"/>
+                <w:sz w:val="22"/>
+                <w:szCs w:val="22"/>
+                <w:lang w:val="pl-PL" w:eastAsia="pl-PL"/>
+              </w:rPr>
+              <w:lastRenderedPageBreak/>
+              <w:t>Pensum aktywności</w:t>
+            </w:r>
+          </w:p>
+        </w:tc>
+        <w:tc>
+          <w:tcPr>
+            <w:tcW w:w="0" w:type="auto"/>
+            <w:tcBorders>
+              <w:top w:val="single" w:sz="8" w:space="0" w:color="000000"/>
+              <w:left w:val="single" w:sz="8" w:space="0" w:color="000000"/>
+              <w:bottom w:val="single" w:sz="8" w:space="0" w:color="000000"/>
+              <w:right w:val="single" w:sz="8" w:space="0" w:color="000000"/>
+            </w:tcBorders>
+            <w:tcMar>
+              <w:top w:w="100" w:type="dxa"/>
+              <w:left w:w="100" w:type="dxa"/>
+              <w:bottom w:w="100" w:type="dxa"/>
+              <w:right w:w="100" w:type="dxa"/>
+            </w:tcMar>
+            <w:hideMark/>
+          </w:tcPr>
+          <w:p>
+            <w:pPr>
+              <w:widowControl/>
+              <w:spacing w:line="240" w:lineRule="auto"/>
+              <w:rPr>
+                <w:sz w:val="24"/>
+                <w:szCs w:val="24"/>
+                <w:lang w:val="pl-PL" w:eastAsia="pl-PL"/>
+              </w:rPr>
+            </w:pPr>
+          </w:p>
+        </w:tc>
+        <w:tc>
+          <w:tcPr>
+            <w:tcW w:w="0" w:type="auto"/>
+            <w:tcBorders>
+              <w:top w:val="single" w:sz="8" w:space="0" w:color="000000"/>
+              <w:left w:val="single" w:sz="8" w:space="0" w:color="000000"/>
+              <w:bottom w:val="single" w:sz="8" w:space="0" w:color="000000"/>
+              <w:right w:val="single" w:sz="8" w:space="0" w:color="000000"/>
+            </w:tcBorders>
+            <w:tcMar>
+              <w:top w:w="100" w:type="dxa"/>
+              <w:left w:w="100" w:type="dxa"/>
+              <w:bottom w:w="100" w:type="dxa"/>
+              <w:right w:w="100" w:type="dxa"/>
+            </w:tcMar>
+            <w:hideMark/>
+          </w:tcPr>
+          <w:p>
+            <w:pPr>
+              <w:widowControl/>
+              <w:spacing w:line="240" w:lineRule="auto"/>
+              <w:rPr>
+                <w:sz w:val="24"/>
+                <w:szCs w:val="24"/>
+                <w:lang w:val="pl-PL" w:eastAsia="pl-PL"/>
+              </w:rPr>
+            </w:pPr>
+            <w:r>
+              <w:rPr>
+                <w:color w:val="000000"/>
+                <w:sz w:val="24"/>
+                <w:szCs w:val="24"/>
+                <w:lang w:val="pl-PL" w:eastAsia="pl-PL"/>
+              </w:rPr>
+              <w:t>Wymiar zajęć nie wynikający z prowadzenia zajęć dydaktycznych</w:t>
+            </w:r>
+          </w:p>
+        </w:tc>
+      </w:tr>
+      <w:tr>
+        <w:tc>
+          <w:tcPr>
+            <w:tcW w:w="0" w:type="auto"/>
+            <w:tcBorders>
+              <w:top w:val="single" w:sz="8" w:space="0" w:color="000000"/>
+              <w:left w:val="single" w:sz="8" w:space="0" w:color="000000"/>
+              <w:bottom w:val="single" w:sz="8" w:space="0" w:color="000000"/>
+              <w:right w:val="single" w:sz="8" w:space="0" w:color="000000"/>
+            </w:tcBorders>
+            <w:tcMar>
+              <w:top w:w="100" w:type="dxa"/>
+              <w:left w:w="100" w:type="dxa"/>
+              <w:bottom w:w="100" w:type="dxa"/>
+              <w:right w:w="100" w:type="dxa"/>
+            </w:tcMar>
+            <w:hideMark/>
+          </w:tcPr>
+          <w:p>
+            <w:pPr>
+              <w:widowControl/>
+              <w:spacing w:line="240" w:lineRule="auto"/>
+              <w:rPr>
+                <w:sz w:val="24"/>
+                <w:szCs w:val="24"/>
+                <w:lang w:val="pl-PL" w:eastAsia="pl-PL"/>
+              </w:rPr>
+            </w:pPr>
+            <w:r>
+              <w:rPr>
+                <w:rFonts w:ascii="Arial" w:hAnsi="Arial" w:cs="Arial"/>
+                <w:color w:val="000000"/>
+                <w:sz w:val="22"/>
+                <w:szCs w:val="22"/>
+                <w:lang w:val="pl-PL" w:eastAsia="pl-PL"/>
+              </w:rPr>
+              <w:t>Stanowisko naukowe</w:t>
+            </w:r>
+          </w:p>
+        </w:tc>
+        <w:tc>
+          <w:tcPr>
+            <w:tcW w:w="0" w:type="auto"/>
+            <w:tcBorders>
+              <w:top w:val="single" w:sz="8" w:space="0" w:color="000000"/>
+              <w:left w:val="single" w:sz="8" w:space="0" w:color="000000"/>
+              <w:bottom w:val="single" w:sz="8" w:space="0" w:color="000000"/>
+              <w:right w:val="single" w:sz="8" w:space="0" w:color="000000"/>
+            </w:tcBorders>
+            <w:tcMar>
+              <w:top w:w="100" w:type="dxa"/>
+              <w:left w:w="100" w:type="dxa"/>
+              <w:bottom w:w="100" w:type="dxa"/>
+              <w:right w:w="100" w:type="dxa"/>
+            </w:tcMar>
+            <w:hideMark/>
+          </w:tcPr>
+          <w:p>
+            <w:pPr>
+              <w:widowControl/>
+              <w:spacing w:line="240" w:lineRule="auto"/>
+              <w:rPr>
+                <w:sz w:val="24"/>
+                <w:szCs w:val="24"/>
+                <w:lang w:val="pl-PL" w:eastAsia="pl-PL"/>
+              </w:rPr>
+            </w:pPr>
+          </w:p>
+        </w:tc>
+        <w:tc>
+          <w:tcPr>
+            <w:tcW w:w="0" w:type="auto"/>
+            <w:tcBorders>
+              <w:top w:val="single" w:sz="8" w:space="0" w:color="000000"/>
+              <w:left w:val="single" w:sz="8" w:space="0" w:color="000000"/>
+              <w:bottom w:val="single" w:sz="8" w:space="0" w:color="000000"/>
+              <w:right w:val="single" w:sz="8" w:space="0" w:color="000000"/>
+            </w:tcBorders>
+            <w:tcMar>
+              <w:top w:w="100" w:type="dxa"/>
+              <w:left w:w="100" w:type="dxa"/>
+              <w:bottom w:w="100" w:type="dxa"/>
+              <w:right w:w="100" w:type="dxa"/>
+            </w:tcMar>
+            <w:hideMark/>
+          </w:tcPr>
+          <w:p>
+            <w:pPr>
+              <w:widowControl/>
+              <w:spacing w:line="240" w:lineRule="auto"/>
+              <w:rPr>
+                <w:sz w:val="24"/>
+                <w:szCs w:val="24"/>
+                <w:lang w:val="pl-PL" w:eastAsia="pl-PL"/>
+              </w:rPr>
+            </w:pPr>
+            <w:r>
+              <w:rPr>
+                <w:rFonts w:ascii="Arial" w:hAnsi="Arial" w:cs="Arial"/>
+                <w:color w:val="000000"/>
+                <w:sz w:val="22"/>
+                <w:szCs w:val="22"/>
+                <w:lang w:val="pl-PL" w:eastAsia="pl-PL"/>
+              </w:rPr>
+              <w:t>Stanowisko na jakim pracuje dana osoba na uczelni</w:t>
+            </w:r>
+          </w:p>
+        </w:tc>
+      </w:tr>
+      <w:tr>
+        <w:tc>
+          <w:tcPr>
+            <w:tcW w:w="0" w:type="auto"/>
+            <w:tcBorders>
+              <w:top w:val="single" w:sz="8" w:space="0" w:color="000000"/>
+              <w:left w:val="single" w:sz="8" w:space="0" w:color="000000"/>
+              <w:bottom w:val="single" w:sz="8" w:space="0" w:color="000000"/>
+              <w:right w:val="single" w:sz="8" w:space="0" w:color="000000"/>
+            </w:tcBorders>
+            <w:tcMar>
+              <w:top w:w="100" w:type="dxa"/>
+              <w:left w:w="100" w:type="dxa"/>
+              <w:bottom w:w="100" w:type="dxa"/>
+              <w:right w:w="100" w:type="dxa"/>
+            </w:tcMar>
+            <w:hideMark/>
+          </w:tcPr>
+          <w:p>
+            <w:pPr>
+              <w:widowControl/>
+              <w:spacing w:line="240" w:lineRule="auto"/>
+              <w:rPr>
+                <w:sz w:val="24"/>
+                <w:szCs w:val="24"/>
+                <w:lang w:val="pl-PL" w:eastAsia="pl-PL"/>
+              </w:rPr>
+            </w:pPr>
+            <w:r>
+              <w:rPr>
+                <w:rFonts w:ascii="Arial" w:hAnsi="Arial" w:cs="Arial"/>
+                <w:color w:val="000000"/>
+                <w:sz w:val="22"/>
+                <w:szCs w:val="22"/>
+                <w:lang w:val="pl-PL" w:eastAsia="pl-PL"/>
+              </w:rPr>
+              <w:t>Stanowisko uczelniane</w:t>
+            </w:r>
+          </w:p>
+        </w:tc>
+        <w:tc>
+          <w:tcPr>
+            <w:tcW w:w="0" w:type="auto"/>
+            <w:tcBorders>
+              <w:top w:val="single" w:sz="8" w:space="0" w:color="000000"/>
+              <w:left w:val="single" w:sz="8" w:space="0" w:color="000000"/>
+              <w:bottom w:val="single" w:sz="8" w:space="0" w:color="000000"/>
+              <w:right w:val="single" w:sz="8" w:space="0" w:color="000000"/>
+            </w:tcBorders>
+            <w:tcMar>
+              <w:top w:w="100" w:type="dxa"/>
+              <w:left w:w="100" w:type="dxa"/>
+              <w:bottom w:w="100" w:type="dxa"/>
+              <w:right w:w="100" w:type="dxa"/>
+            </w:tcMar>
+            <w:hideMark/>
+          </w:tcPr>
+          <w:p>
+            <w:pPr>
+              <w:widowControl/>
+              <w:spacing w:line="240" w:lineRule="auto"/>
+              <w:rPr>
+                <w:sz w:val="24"/>
+                <w:szCs w:val="24"/>
+                <w:lang w:val="pl-PL" w:eastAsia="pl-PL"/>
+              </w:rPr>
+            </w:pPr>
+          </w:p>
+        </w:tc>
+        <w:tc>
+          <w:tcPr>
+            <w:tcW w:w="0" w:type="auto"/>
+            <w:tcBorders>
+              <w:top w:val="single" w:sz="8" w:space="0" w:color="000000"/>
+              <w:left w:val="single" w:sz="8" w:space="0" w:color="000000"/>
+              <w:bottom w:val="single" w:sz="8" w:space="0" w:color="000000"/>
+              <w:right w:val="single" w:sz="8" w:space="0" w:color="000000"/>
+            </w:tcBorders>
+            <w:tcMar>
+              <w:top w:w="100" w:type="dxa"/>
+              <w:left w:w="100" w:type="dxa"/>
+              <w:bottom w:w="100" w:type="dxa"/>
+              <w:right w:w="100" w:type="dxa"/>
+            </w:tcMar>
+            <w:hideMark/>
+          </w:tcPr>
+          <w:p>
+            <w:pPr>
+              <w:widowControl/>
+              <w:spacing w:line="240" w:lineRule="auto"/>
+              <w:rPr>
+                <w:sz w:val="24"/>
+                <w:szCs w:val="24"/>
+                <w:lang w:val="pl-PL" w:eastAsia="pl-PL"/>
+              </w:rPr>
+            </w:pPr>
+            <w:r>
+              <w:rPr>
+                <w:rFonts w:ascii="Arial" w:hAnsi="Arial" w:cs="Arial"/>
+                <w:color w:val="000000"/>
+                <w:sz w:val="22"/>
+                <w:szCs w:val="22"/>
+                <w:lang w:val="pl-PL" w:eastAsia="pl-PL"/>
+              </w:rPr>
+              <w:t>Stanowisko funkcyjne na uczelni</w:t>
+            </w:r>
+          </w:p>
+        </w:tc>
+      </w:tr>
+      <w:tr>
+        <w:tc>
+          <w:tcPr>
+            <w:tcW w:w="0" w:type="auto"/>
+            <w:tcBorders>
+              <w:top w:val="single" w:sz="8" w:space="0" w:color="000000"/>
+              <w:left w:val="single" w:sz="8" w:space="0" w:color="000000"/>
+              <w:bottom w:val="single" w:sz="8" w:space="0" w:color="000000"/>
+              <w:right w:val="single" w:sz="8" w:space="0" w:color="000000"/>
+            </w:tcBorders>
+            <w:tcMar>
+              <w:top w:w="100" w:type="dxa"/>
+              <w:left w:w="100" w:type="dxa"/>
+              <w:bottom w:w="100" w:type="dxa"/>
+              <w:right w:w="100" w:type="dxa"/>
+            </w:tcMar>
+            <w:hideMark/>
+          </w:tcPr>
+          <w:p>
+            <w:pPr>
+              <w:widowControl/>
+              <w:spacing w:line="240" w:lineRule="auto"/>
+              <w:rPr>
+                <w:sz w:val="24"/>
+                <w:szCs w:val="24"/>
+                <w:lang w:val="pl-PL" w:eastAsia="pl-PL"/>
+              </w:rPr>
+            </w:pPr>
+            <w:r>
+              <w:rPr>
+                <w:rFonts w:ascii="Arial" w:hAnsi="Arial" w:cs="Arial"/>
+                <w:color w:val="000000"/>
+                <w:sz w:val="22"/>
+                <w:szCs w:val="22"/>
+                <w:lang w:val="pl-PL" w:eastAsia="pl-PL"/>
+              </w:rPr>
+              <w:t>Tytuł</w:t>
+            </w:r>
+          </w:p>
+        </w:tc>
+        <w:tc>
+          <w:tcPr>
+            <w:tcW w:w="0" w:type="auto"/>
+            <w:tcBorders>
+              <w:top w:val="single" w:sz="8" w:space="0" w:color="000000"/>
+              <w:left w:val="single" w:sz="8" w:space="0" w:color="000000"/>
+              <w:bottom w:val="single" w:sz="8" w:space="0" w:color="000000"/>
+              <w:right w:val="single" w:sz="8" w:space="0" w:color="000000"/>
+            </w:tcBorders>
+            <w:tcMar>
+              <w:top w:w="100" w:type="dxa"/>
+              <w:left w:w="100" w:type="dxa"/>
+              <w:bottom w:w="100" w:type="dxa"/>
+              <w:right w:w="100" w:type="dxa"/>
+            </w:tcMar>
+            <w:hideMark/>
+          </w:tcPr>
+          <w:p>
+            <w:pPr>
+              <w:widowControl/>
+              <w:spacing w:line="240" w:lineRule="auto"/>
+              <w:rPr>
+                <w:sz w:val="24"/>
+                <w:szCs w:val="24"/>
+                <w:lang w:val="pl-PL" w:eastAsia="pl-PL"/>
+              </w:rPr>
+            </w:pPr>
+          </w:p>
+        </w:tc>
+        <w:tc>
+          <w:tcPr>
+            <w:tcW w:w="0" w:type="auto"/>
+            <w:tcBorders>
+              <w:top w:val="single" w:sz="8" w:space="0" w:color="000000"/>
+              <w:left w:val="single" w:sz="8" w:space="0" w:color="000000"/>
+              <w:bottom w:val="single" w:sz="8" w:space="0" w:color="000000"/>
+              <w:right w:val="single" w:sz="8" w:space="0" w:color="000000"/>
+            </w:tcBorders>
+            <w:tcMar>
+              <w:top w:w="100" w:type="dxa"/>
+              <w:left w:w="100" w:type="dxa"/>
+              <w:bottom w:w="100" w:type="dxa"/>
+              <w:right w:w="100" w:type="dxa"/>
+            </w:tcMar>
+            <w:hideMark/>
+          </w:tcPr>
+          <w:p>
+            <w:pPr>
+              <w:widowControl/>
+              <w:spacing w:line="240" w:lineRule="auto"/>
+              <w:rPr>
+                <w:sz w:val="24"/>
+                <w:szCs w:val="24"/>
+                <w:lang w:val="pl-PL" w:eastAsia="pl-PL"/>
+              </w:rPr>
+            </w:pPr>
+            <w:r>
+              <w:rPr>
+                <w:rFonts w:ascii="Arial" w:hAnsi="Arial" w:cs="Arial"/>
+                <w:color w:val="000000"/>
+                <w:sz w:val="22"/>
+                <w:szCs w:val="22"/>
+                <w:lang w:val="pl-PL" w:eastAsia="pl-PL"/>
+              </w:rPr>
+              <w:t>Tytuł naukowy, który posiada dana osoba</w:t>
+            </w:r>
+          </w:p>
+        </w:tc>
+      </w:tr>
+      <w:tr>
+        <w:tc>
+          <w:tcPr>
+            <w:tcW w:w="0" w:type="auto"/>
+            <w:tcBorders>
+              <w:top w:val="single" w:sz="8" w:space="0" w:color="000000"/>
+              <w:left w:val="single" w:sz="8" w:space="0" w:color="000000"/>
+              <w:bottom w:val="single" w:sz="8" w:space="0" w:color="000000"/>
+              <w:right w:val="single" w:sz="8" w:space="0" w:color="000000"/>
+            </w:tcBorders>
+            <w:tcMar>
+              <w:top w:w="100" w:type="dxa"/>
+              <w:left w:w="100" w:type="dxa"/>
+              <w:bottom w:w="100" w:type="dxa"/>
+              <w:right w:w="100" w:type="dxa"/>
+            </w:tcMar>
+            <w:hideMark/>
+          </w:tcPr>
+          <w:p>
+            <w:pPr>
+              <w:widowControl/>
+              <w:spacing w:line="240" w:lineRule="auto"/>
+              <w:rPr>
+                <w:sz w:val="24"/>
+                <w:szCs w:val="24"/>
+                <w:lang w:val="pl-PL" w:eastAsia="pl-PL"/>
+              </w:rPr>
+            </w:pPr>
+            <w:r>
+              <w:rPr>
+                <w:rFonts w:ascii="Arial" w:hAnsi="Arial" w:cs="Arial"/>
+                <w:color w:val="000000"/>
+                <w:sz w:val="22"/>
+                <w:szCs w:val="22"/>
+                <w:lang w:val="pl-PL" w:eastAsia="pl-PL"/>
+              </w:rPr>
+              <w:t>Aktualizacja</w:t>
+            </w:r>
+          </w:p>
+        </w:tc>
+        <w:tc>
+          <w:tcPr>
+            <w:tcW w:w="0" w:type="auto"/>
+            <w:tcBorders>
+              <w:top w:val="single" w:sz="8" w:space="0" w:color="000000"/>
+              <w:left w:val="single" w:sz="8" w:space="0" w:color="000000"/>
+              <w:bottom w:val="single" w:sz="8" w:space="0" w:color="000000"/>
+              <w:right w:val="single" w:sz="8" w:space="0" w:color="000000"/>
+            </w:tcBorders>
+            <w:tcMar>
+              <w:top w:w="100" w:type="dxa"/>
+              <w:left w:w="100" w:type="dxa"/>
+              <w:bottom w:w="100" w:type="dxa"/>
+              <w:right w:w="100" w:type="dxa"/>
+            </w:tcMar>
+            <w:hideMark/>
+          </w:tcPr>
+          <w:p>
+            <w:pPr>
+              <w:widowControl/>
+              <w:spacing w:line="240" w:lineRule="auto"/>
+              <w:rPr>
+                <w:sz w:val="24"/>
+                <w:szCs w:val="24"/>
+                <w:lang w:val="pl-PL" w:eastAsia="pl-PL"/>
+              </w:rPr>
+            </w:pPr>
+          </w:p>
+        </w:tc>
+        <w:tc>
+          <w:tcPr>
+            <w:tcW w:w="0" w:type="auto"/>
+            <w:tcBorders>
+              <w:top w:val="single" w:sz="8" w:space="0" w:color="000000"/>
+              <w:left w:val="single" w:sz="8" w:space="0" w:color="000000"/>
+              <w:bottom w:val="single" w:sz="8" w:space="0" w:color="000000"/>
+              <w:right w:val="single" w:sz="8" w:space="0" w:color="000000"/>
+            </w:tcBorders>
+            <w:tcMar>
+              <w:top w:w="100" w:type="dxa"/>
+              <w:left w:w="100" w:type="dxa"/>
+              <w:bottom w:w="100" w:type="dxa"/>
+              <w:right w:w="100" w:type="dxa"/>
+            </w:tcMar>
+            <w:hideMark/>
+          </w:tcPr>
+          <w:p>
+            <w:pPr>
+              <w:widowControl/>
+              <w:spacing w:line="240" w:lineRule="auto"/>
+              <w:rPr>
+                <w:sz w:val="24"/>
+                <w:szCs w:val="24"/>
+                <w:lang w:val="pl-PL" w:eastAsia="pl-PL"/>
+              </w:rPr>
+            </w:pPr>
+            <w:r>
+              <w:rPr>
+                <w:rFonts w:ascii="Arial" w:hAnsi="Arial" w:cs="Arial"/>
+                <w:color w:val="000000"/>
+                <w:sz w:val="22"/>
+                <w:szCs w:val="22"/>
+                <w:lang w:val="pl-PL" w:eastAsia="pl-PL"/>
+              </w:rPr>
+              <w:t>Sposób informowania opiekunów kursu o zmianie obsady zajęć towarzyszących</w:t>
+            </w:r>
+          </w:p>
+        </w:tc>
+      </w:tr>
+      <w:tr>
+        <w:tc>
+          <w:tcPr>
+            <w:tcW w:w="0" w:type="auto"/>
+            <w:tcBorders>
+              <w:top w:val="single" w:sz="8" w:space="0" w:color="000000"/>
+              <w:left w:val="single" w:sz="8" w:space="0" w:color="000000"/>
+              <w:bottom w:val="single" w:sz="8" w:space="0" w:color="000000"/>
+              <w:right w:val="single" w:sz="8" w:space="0" w:color="000000"/>
+            </w:tcBorders>
+            <w:tcMar>
+              <w:top w:w="100" w:type="dxa"/>
+              <w:left w:w="100" w:type="dxa"/>
+              <w:bottom w:w="100" w:type="dxa"/>
+              <w:right w:w="100" w:type="dxa"/>
+            </w:tcMar>
+            <w:hideMark/>
+          </w:tcPr>
+          <w:p>
+            <w:pPr>
+              <w:widowControl/>
+              <w:spacing w:line="240" w:lineRule="auto"/>
+              <w:rPr>
+                <w:sz w:val="24"/>
+                <w:szCs w:val="24"/>
+                <w:lang w:val="pl-PL" w:eastAsia="pl-PL"/>
+              </w:rPr>
+            </w:pPr>
+            <w:r>
+              <w:rPr>
+                <w:rFonts w:ascii="Arial" w:hAnsi="Arial" w:cs="Arial"/>
+                <w:color w:val="000000"/>
+                <w:sz w:val="22"/>
+                <w:szCs w:val="22"/>
+                <w:lang w:val="pl-PL" w:eastAsia="pl-PL"/>
+              </w:rPr>
+              <w:t>Status aktualizacji</w:t>
+            </w:r>
+          </w:p>
+        </w:tc>
+        <w:tc>
+          <w:tcPr>
+            <w:tcW w:w="0" w:type="auto"/>
+            <w:tcBorders>
+              <w:top w:val="single" w:sz="8" w:space="0" w:color="000000"/>
+              <w:left w:val="single" w:sz="8" w:space="0" w:color="000000"/>
+              <w:bottom w:val="single" w:sz="8" w:space="0" w:color="000000"/>
+              <w:right w:val="single" w:sz="8" w:space="0" w:color="000000"/>
+            </w:tcBorders>
+            <w:tcMar>
+              <w:top w:w="100" w:type="dxa"/>
+              <w:left w:w="100" w:type="dxa"/>
+              <w:bottom w:w="100" w:type="dxa"/>
+              <w:right w:w="100" w:type="dxa"/>
+            </w:tcMar>
+            <w:hideMark/>
+          </w:tcPr>
+          <w:p>
+            <w:pPr>
+              <w:widowControl/>
+              <w:spacing w:line="240" w:lineRule="auto"/>
+              <w:rPr>
+                <w:sz w:val="24"/>
+                <w:szCs w:val="24"/>
+                <w:lang w:val="pl-PL" w:eastAsia="pl-PL"/>
+              </w:rPr>
+            </w:pPr>
+          </w:p>
+        </w:tc>
+        <w:tc>
+          <w:tcPr>
+            <w:tcW w:w="0" w:type="auto"/>
+            <w:tcBorders>
+              <w:top w:val="single" w:sz="8" w:space="0" w:color="000000"/>
+              <w:left w:val="single" w:sz="8" w:space="0" w:color="000000"/>
+              <w:bottom w:val="single" w:sz="8" w:space="0" w:color="000000"/>
+              <w:right w:val="single" w:sz="8" w:space="0" w:color="000000"/>
+            </w:tcBorders>
+            <w:tcMar>
+              <w:top w:w="100" w:type="dxa"/>
+              <w:left w:w="100" w:type="dxa"/>
+              <w:bottom w:w="100" w:type="dxa"/>
+              <w:right w:w="100" w:type="dxa"/>
+            </w:tcMar>
+            <w:hideMark/>
+          </w:tcPr>
+          <w:p>
+            <w:pPr>
+              <w:widowControl/>
+              <w:spacing w:line="240" w:lineRule="auto"/>
+              <w:rPr>
+                <w:sz w:val="24"/>
+                <w:szCs w:val="24"/>
+                <w:lang w:val="pl-PL" w:eastAsia="pl-PL"/>
+              </w:rPr>
+            </w:pPr>
+            <w:r>
+              <w:rPr>
+                <w:rFonts w:ascii="Arial" w:hAnsi="Arial" w:cs="Arial"/>
+                <w:color w:val="000000"/>
+                <w:sz w:val="22"/>
+                <w:szCs w:val="22"/>
+                <w:lang w:val="pl-PL" w:eastAsia="pl-PL"/>
+              </w:rPr>
+              <w:t>Status w jakim aktualnie znajduje się aktualizacja</w:t>
+            </w:r>
+          </w:p>
+        </w:tc>
+      </w:tr>
+      <w:tr>
+        <w:tc>
+          <w:tcPr>
+            <w:tcW w:w="0" w:type="auto"/>
+            <w:tcBorders>
+              <w:top w:val="single" w:sz="8" w:space="0" w:color="000000"/>
+              <w:left w:val="single" w:sz="8" w:space="0" w:color="000000"/>
+              <w:bottom w:val="single" w:sz="8" w:space="0" w:color="000000"/>
+              <w:right w:val="single" w:sz="8" w:space="0" w:color="000000"/>
+            </w:tcBorders>
+            <w:tcMar>
+              <w:top w:w="100" w:type="dxa"/>
+              <w:left w:w="100" w:type="dxa"/>
+              <w:bottom w:w="100" w:type="dxa"/>
+              <w:right w:w="100" w:type="dxa"/>
+            </w:tcMar>
+            <w:hideMark/>
+          </w:tcPr>
+          <w:p>
+            <w:pPr>
+              <w:widowControl/>
+              <w:spacing w:line="240" w:lineRule="auto"/>
+              <w:rPr>
+                <w:sz w:val="24"/>
+                <w:szCs w:val="24"/>
+                <w:lang w:val="pl-PL" w:eastAsia="pl-PL"/>
+              </w:rPr>
+            </w:pPr>
+            <w:r>
+              <w:rPr>
+                <w:rFonts w:ascii="Arial" w:hAnsi="Arial" w:cs="Arial"/>
+                <w:color w:val="000000"/>
+                <w:sz w:val="22"/>
+                <w:szCs w:val="22"/>
+                <w:lang w:val="pl-PL" w:eastAsia="pl-PL"/>
+              </w:rPr>
+              <w:t>Pełnomocnik Dziekana</w:t>
+            </w:r>
+          </w:p>
+        </w:tc>
+        <w:tc>
+          <w:tcPr>
+            <w:tcW w:w="0" w:type="auto"/>
+            <w:tcBorders>
+              <w:top w:val="single" w:sz="8" w:space="0" w:color="000000"/>
+              <w:left w:val="single" w:sz="8" w:space="0" w:color="000000"/>
+              <w:bottom w:val="single" w:sz="8" w:space="0" w:color="000000"/>
+              <w:right w:val="single" w:sz="8" w:space="0" w:color="000000"/>
+            </w:tcBorders>
+            <w:tcMar>
+              <w:top w:w="100" w:type="dxa"/>
+              <w:left w:w="100" w:type="dxa"/>
+              <w:bottom w:w="100" w:type="dxa"/>
+              <w:right w:w="100" w:type="dxa"/>
+            </w:tcMar>
+            <w:hideMark/>
+          </w:tcPr>
+          <w:p>
+            <w:pPr>
+              <w:widowControl/>
+              <w:spacing w:line="240" w:lineRule="auto"/>
+              <w:rPr>
+                <w:sz w:val="24"/>
+                <w:szCs w:val="24"/>
+                <w:lang w:val="pl-PL" w:eastAsia="pl-PL"/>
+              </w:rPr>
+            </w:pPr>
+          </w:p>
+        </w:tc>
+        <w:tc>
+          <w:tcPr>
+            <w:tcW w:w="0" w:type="auto"/>
+            <w:tcBorders>
+              <w:top w:val="single" w:sz="8" w:space="0" w:color="000000"/>
+              <w:left w:val="single" w:sz="8" w:space="0" w:color="000000"/>
+              <w:bottom w:val="single" w:sz="8" w:space="0" w:color="000000"/>
+              <w:right w:val="single" w:sz="8" w:space="0" w:color="000000"/>
+            </w:tcBorders>
+            <w:tcMar>
+              <w:top w:w="100" w:type="dxa"/>
+              <w:left w:w="100" w:type="dxa"/>
+              <w:bottom w:w="100" w:type="dxa"/>
+              <w:right w:w="100" w:type="dxa"/>
+            </w:tcMar>
+            <w:hideMark/>
+          </w:tcPr>
+          <w:p>
+            <w:pPr>
+              <w:widowControl/>
+              <w:spacing w:line="240" w:lineRule="auto"/>
+              <w:rPr>
+                <w:sz w:val="24"/>
+                <w:szCs w:val="24"/>
+                <w:lang w:val="pl-PL" w:eastAsia="pl-PL"/>
+              </w:rPr>
+            </w:pPr>
+            <w:r>
+              <w:rPr>
+                <w:rFonts w:ascii="Arial" w:hAnsi="Arial" w:cs="Arial"/>
+                <w:color w:val="000000"/>
+                <w:sz w:val="22"/>
+                <w:szCs w:val="22"/>
+                <w:lang w:val="pl-PL" w:eastAsia="pl-PL"/>
+              </w:rPr>
+              <w:t>W kontekście postawionego procesu jest to osoba odpowiedzialna za nadzorowanie, tworzenie i wysyłanie powierzeń</w:t>
+            </w:r>
+          </w:p>
+        </w:tc>
+      </w:tr>
+    </w:tbl>
     <w:p>
       <w:pPr>
         <w:pStyle w:val="Nagwek1"/>
@@ -257,6 +3603,8 @@
       <w:r>
         <w:t>[Class diagram. Each class/attribute must be contained in business glossary. Associations must have names. Roles are necessary when they are part of business rules.]</w:t>
       </w:r>
+      <w:bookmarkStart w:id="2" w:name="_GoBack"/>
+      <w:bookmarkEnd w:id="2"/>
     </w:p>
     <w:p>
       <w:pPr>
@@ -265,8 +3613,6 @@
       <w:r>
         <w:t>Business rules</w:t>
       </w:r>
-      <w:bookmarkStart w:id="2" w:name="_GoBack"/>
-      <w:bookmarkEnd w:id="2"/>
     </w:p>
     <w:p>
       <w:pPr>
@@ -450,8 +3796,8 @@
       </w:r>
     </w:p>
     <w:sectPr>
-      <w:headerReference w:type="default" r:id="rId10"/>
-      <w:footerReference w:type="default" r:id="rId11"/>
+      <w:headerReference w:type="default" r:id="rId11"/>
+      <w:footerReference w:type="default" r:id="rId12"/>
       <w:pgSz w:w="12240" w:h="15840" w:code="1"/>
       <w:pgMar w:top="1440" w:right="1440" w:bottom="1440" w:left="1440" w:header="708" w:footer="708" w:gutter="0"/>
       <w:cols w:space="708"/>
@@ -537,11 +3883,21 @@
           <w:r>
             <w:sym w:font="Symbol" w:char="F0D3"/>
           </w:r>
-          <w:fldSimple w:instr=" DOCPROPERTY &quot;Company&quot;  \* MERGEFORMAT ">
-            <w:r>
-              <w:t>&lt;Company Name&gt;</w:t>
-            </w:r>
-          </w:fldSimple>
+          <w:r>
+            <w:fldChar w:fldCharType="begin"/>
+          </w:r>
+          <w:r>
+            <w:instrText xml:space="preserve"> DOCPROPERTY "Company"  \* MERGEFORMAT </w:instrText>
+          </w:r>
+          <w:r>
+            <w:fldChar w:fldCharType="separate"/>
+          </w:r>
+          <w:r>
+            <w:t>&lt;Company Name&gt;</w:t>
+          </w:r>
+          <w:r>
+            <w:fldChar w:fldCharType="end"/>
+          </w:r>
           <w:r>
             <w:t xml:space="preserve">, </w:t>
           </w:r>
@@ -779,14 +4135,14 @@
         <v:path o:extrusionok="f" gradientshapeok="t" o:connecttype="rect"/>
         <o:lock v:ext="edit" aspectratio="t"/>
       </v:shapetype>
-      <v:shape id="_x0000_i1050" type="#_x0000_t75" style="width:30pt;height:27.75pt" o:bullet="t">
+      <v:shape id="_x0000_i1036" type="#_x0000_t75" style="width:30pt;height:27.6pt" o:bullet="t">
         <v:imagedata r:id="rId1" o:title="clip_image001"/>
       </v:shape>
     </w:pict>
   </w:numPicBullet>
   <w:numPicBullet w:numPicBulletId="1">
     <w:pict>
-      <v:shape id="_x0000_i1051" type="#_x0000_t75" style="width:31.5pt;height:30pt" o:bullet="t">
+      <v:shape id="_x0000_i1037" type="#_x0000_t75" style="width:31.2pt;height:30pt" o:bullet="t">
         <v:imagedata r:id="rId2" o:title="clip_image002"/>
       </v:shape>
     </w:pict>
@@ -1793,6 +5149,119 @@
     </w:lvl>
   </w:abstractNum>
   <w:abstractNum w:abstractNumId="9" w15:restartNumberingAfterBreak="0">
+    <w:nsid w:val="33BE4588"/>
+    <w:multiLevelType w:val="multilevel"/>
+    <w:tmpl w:val="7D8617A0"/>
+    <w:lvl w:ilvl="0">
+      <w:start w:val="1"/>
+      <w:numFmt w:val="decimal"/>
+      <w:lvlText w:val="%1."/>
+      <w:lvlJc w:val="left"/>
+      <w:pPr>
+        <w:tabs>
+          <w:tab w:val="num" w:pos="720"/>
+        </w:tabs>
+        <w:ind w:left="720" w:hanging="360"/>
+      </w:pPr>
+    </w:lvl>
+    <w:lvl w:ilvl="1" w:tentative="1">
+      <w:start w:val="1"/>
+      <w:numFmt w:val="decimal"/>
+      <w:lvlText w:val="%2."/>
+      <w:lvlJc w:val="left"/>
+      <w:pPr>
+        <w:tabs>
+          <w:tab w:val="num" w:pos="1440"/>
+        </w:tabs>
+        <w:ind w:left="1440" w:hanging="360"/>
+      </w:pPr>
+    </w:lvl>
+    <w:lvl w:ilvl="2" w:tentative="1">
+      <w:start w:val="1"/>
+      <w:numFmt w:val="decimal"/>
+      <w:lvlText w:val="%3."/>
+      <w:lvlJc w:val="left"/>
+      <w:pPr>
+        <w:tabs>
+          <w:tab w:val="num" w:pos="2160"/>
+        </w:tabs>
+        <w:ind w:left="2160" w:hanging="360"/>
+      </w:pPr>
+    </w:lvl>
+    <w:lvl w:ilvl="3" w:tentative="1">
+      <w:start w:val="1"/>
+      <w:numFmt w:val="decimal"/>
+      <w:lvlText w:val="%4."/>
+      <w:lvlJc w:val="left"/>
+      <w:pPr>
+        <w:tabs>
+          <w:tab w:val="num" w:pos="2880"/>
+        </w:tabs>
+        <w:ind w:left="2880" w:hanging="360"/>
+      </w:pPr>
+    </w:lvl>
+    <w:lvl w:ilvl="4" w:tentative="1">
+      <w:start w:val="1"/>
+      <w:numFmt w:val="decimal"/>
+      <w:lvlText w:val="%5."/>
+      <w:lvlJc w:val="left"/>
+      <w:pPr>
+        <w:tabs>
+          <w:tab w:val="num" w:pos="3600"/>
+        </w:tabs>
+        <w:ind w:left="3600" w:hanging="360"/>
+      </w:pPr>
+    </w:lvl>
+    <w:lvl w:ilvl="5" w:tentative="1">
+      <w:start w:val="1"/>
+      <w:numFmt w:val="decimal"/>
+      <w:lvlText w:val="%6."/>
+      <w:lvlJc w:val="left"/>
+      <w:pPr>
+        <w:tabs>
+          <w:tab w:val="num" w:pos="4320"/>
+        </w:tabs>
+        <w:ind w:left="4320" w:hanging="360"/>
+      </w:pPr>
+    </w:lvl>
+    <w:lvl w:ilvl="6" w:tentative="1">
+      <w:start w:val="1"/>
+      <w:numFmt w:val="decimal"/>
+      <w:lvlText w:val="%7."/>
+      <w:lvlJc w:val="left"/>
+      <w:pPr>
+        <w:tabs>
+          <w:tab w:val="num" w:pos="5040"/>
+        </w:tabs>
+        <w:ind w:left="5040" w:hanging="360"/>
+      </w:pPr>
+    </w:lvl>
+    <w:lvl w:ilvl="7" w:tentative="1">
+      <w:start w:val="1"/>
+      <w:numFmt w:val="decimal"/>
+      <w:lvlText w:val="%8."/>
+      <w:lvlJc w:val="left"/>
+      <w:pPr>
+        <w:tabs>
+          <w:tab w:val="num" w:pos="5760"/>
+        </w:tabs>
+        <w:ind w:left="5760" w:hanging="360"/>
+      </w:pPr>
+    </w:lvl>
+    <w:lvl w:ilvl="8" w:tentative="1">
+      <w:start w:val="1"/>
+      <w:numFmt w:val="decimal"/>
+      <w:lvlText w:val="%9."/>
+      <w:lvlJc w:val="left"/>
+      <w:pPr>
+        <w:tabs>
+          <w:tab w:val="num" w:pos="6480"/>
+        </w:tabs>
+        <w:ind w:left="6480" w:hanging="360"/>
+      </w:pPr>
+    </w:lvl>
+  </w:abstractNum>
+  <w:abstractNum w:abstractNumId="10" w15:restartNumberingAfterBreak="0">
     <w:nsid w:val="37393DC0"/>
     <w:multiLevelType w:val="hybridMultilevel"/>
     <w:tmpl w:val="7A78BA46"/>
@@ -1932,7 +5401,7 @@
       </w:rPr>
     </w:lvl>
   </w:abstractNum>
-  <w:abstractNum w:abstractNumId="10" w15:restartNumberingAfterBreak="0">
+  <w:abstractNum w:abstractNumId="11" w15:restartNumberingAfterBreak="0">
     <w:nsid w:val="386115B3"/>
     <w:multiLevelType w:val="multilevel"/>
     <w:tmpl w:val="61DA75AE"/>
@@ -2018,7 +5487,7 @@
       </w:pPr>
     </w:lvl>
   </w:abstractNum>
-  <w:abstractNum w:abstractNumId="11" w15:restartNumberingAfterBreak="0">
+  <w:abstractNum w:abstractNumId="12" w15:restartNumberingAfterBreak="0">
     <w:nsid w:val="390F44A3"/>
     <w:multiLevelType w:val="multilevel"/>
     <w:tmpl w:val="D08E7A80"/>
@@ -2132,7 +5601,7 @@
       </w:pPr>
     </w:lvl>
   </w:abstractNum>
-  <w:abstractNum w:abstractNumId="12" w15:restartNumberingAfterBreak="0">
+  <w:abstractNum w:abstractNumId="13" w15:restartNumberingAfterBreak="0">
     <w:nsid w:val="3F6D6EB3"/>
     <w:multiLevelType w:val="multilevel"/>
     <w:tmpl w:val="FFFFFFFF"/>
@@ -2200,7 +5669,7 @@
       <w:lvlJc w:val="left"/>
     </w:lvl>
   </w:abstractNum>
-  <w:abstractNum w:abstractNumId="13" w15:restartNumberingAfterBreak="0">
+  <w:abstractNum w:abstractNumId="14" w15:restartNumberingAfterBreak="0">
     <w:nsid w:val="41395FB6"/>
     <w:multiLevelType w:val="hybridMultilevel"/>
     <w:tmpl w:val="4ABC85C4"/>
@@ -2340,7 +5809,7 @@
       </w:rPr>
     </w:lvl>
   </w:abstractNum>
-  <w:abstractNum w:abstractNumId="14" w15:restartNumberingAfterBreak="0">
+  <w:abstractNum w:abstractNumId="15" w15:restartNumberingAfterBreak="0">
     <w:nsid w:val="5DEF61DC"/>
     <w:multiLevelType w:val="multilevel"/>
     <w:tmpl w:val="FFFFFFFF"/>
@@ -2408,7 +5877,7 @@
       <w:lvlJc w:val="left"/>
     </w:lvl>
   </w:abstractNum>
-  <w:abstractNum w:abstractNumId="15" w15:restartNumberingAfterBreak="0">
+  <w:abstractNum w:abstractNumId="16" w15:restartNumberingAfterBreak="0">
     <w:nsid w:val="65704325"/>
     <w:multiLevelType w:val="hybridMultilevel"/>
     <w:tmpl w:val="32B0D5EE"/>
@@ -2548,7 +6017,7 @@
       </w:rPr>
     </w:lvl>
   </w:abstractNum>
-  <w:abstractNum w:abstractNumId="16" w15:restartNumberingAfterBreak="0">
+  <w:abstractNum w:abstractNumId="17" w15:restartNumberingAfterBreak="0">
     <w:nsid w:val="701A771C"/>
     <w:multiLevelType w:val="multilevel"/>
     <w:tmpl w:val="11D8D30C"/>
@@ -2621,7 +6090,7 @@
       <w:lvlJc w:val="left"/>
     </w:lvl>
   </w:abstractNum>
-  <w:abstractNum w:abstractNumId="17" w15:restartNumberingAfterBreak="0">
+  <w:abstractNum w:abstractNumId="18" w15:restartNumberingAfterBreak="0">
     <w:nsid w:val="73474DEB"/>
     <w:multiLevelType w:val="hybridMultilevel"/>
     <w:tmpl w:val="F410D3B4"/>
@@ -2768,10 +6237,10 @@
     <w:abstractNumId w:val="6"/>
   </w:num>
   <w:num w:numId="3">
-    <w:abstractNumId w:val="17"/>
+    <w:abstractNumId w:val="18"/>
   </w:num>
   <w:num w:numId="4">
-    <w:abstractNumId w:val="15"/>
+    <w:abstractNumId w:val="16"/>
   </w:num>
   <w:num w:numId="5">
     <w:abstractNumId w:val="0"/>
@@ -2816,7 +6285,7 @@
     <w:abstractNumId w:val="1"/>
   </w:num>
   <w:num w:numId="19">
-    <w:abstractNumId w:val="13"/>
+    <w:abstractNumId w:val="14"/>
   </w:num>
   <w:num w:numId="20">
     <w:abstractNumId w:val="0"/>
@@ -2831,7 +6300,7 @@
     <w:abstractNumId w:val="0"/>
   </w:num>
   <w:num w:numId="24">
-    <w:abstractNumId w:val="9"/>
+    <w:abstractNumId w:val="10"/>
   </w:num>
   <w:num w:numId="25">
     <w:abstractNumId w:val="8"/>
@@ -2843,16 +6312,16 @@
     <w:abstractNumId w:val="3"/>
   </w:num>
   <w:num w:numId="28">
-    <w:abstractNumId w:val="14"/>
+    <w:abstractNumId w:val="15"/>
   </w:num>
   <w:num w:numId="29">
-    <w:abstractNumId w:val="12"/>
+    <w:abstractNumId w:val="13"/>
   </w:num>
   <w:num w:numId="30">
-    <w:abstractNumId w:val="16"/>
+    <w:abstractNumId w:val="17"/>
   </w:num>
   <w:num w:numId="31">
-    <w:abstractNumId w:val="10"/>
+    <w:abstractNumId w:val="11"/>
     <w:lvlOverride w:ilvl="0">
       <w:startOverride w:val="1"/>
     </w:lvlOverride>
@@ -2882,13 +6351,16 @@
     </w:lvlOverride>
   </w:num>
   <w:num w:numId="32">
-    <w:abstractNumId w:val="11"/>
+    <w:abstractNumId w:val="12"/>
   </w:num>
   <w:num w:numId="33">
-    <w:abstractNumId w:val="10"/>
+    <w:abstractNumId w:val="11"/>
   </w:num>
   <w:num w:numId="34">
     <w:abstractNumId w:val="4"/>
+  </w:num>
+  <w:num w:numId="35">
+    <w:abstractNumId w:val="9"/>
   </w:num>
 </w:numbering>
 </file>
@@ -2904,7 +6376,7 @@
     </w:rPrDefault>
     <w:pPrDefault/>
   </w:docDefaults>
-  <w:latentStyles w:defLockedState="0" w:defUIPriority="99" w:defSemiHidden="0" w:defUnhideWhenUsed="0" w:defQFormat="0" w:count="376">
+  <w:latentStyles w:defLockedState="0" w:defUIPriority="99" w:defSemiHidden="0" w:defUnhideWhenUsed="0" w:defQFormat="0" w:count="375">
     <w:lsdException w:name="Normal" w:uiPriority="0" w:qFormat="1"/>
     <w:lsdException w:name="heading 1" w:uiPriority="9" w:qFormat="1"/>
     <w:lsdException w:name="heading 2" w:uiPriority="9" w:qFormat="1"/>
@@ -3010,6 +6482,7 @@
     <w:lsdException w:name="HTML Sample" w:semiHidden="1" w:unhideWhenUsed="1"/>
     <w:lsdException w:name="HTML Typewriter" w:semiHidden="1" w:unhideWhenUsed="1"/>
     <w:lsdException w:name="HTML Variable" w:semiHidden="1" w:unhideWhenUsed="1"/>
+    <w:lsdException w:name="Normal Table" w:semiHidden="1" w:unhideWhenUsed="1"/>
     <w:lsdException w:name="annotation subject" w:semiHidden="1" w:unhideWhenUsed="1"/>
     <w:lsdException w:name="No List" w:semiHidden="1" w:unhideWhenUsed="1"/>
     <w:lsdException w:name="Outline List 1" w:semiHidden="1" w:unhideWhenUsed="1"/>
@@ -3052,8 +6525,11 @@
     <w:lsdException w:name="Table Contemporary" w:semiHidden="1" w:unhideWhenUsed="1"/>
     <w:lsdException w:name="Table Elegant" w:semiHidden="1" w:unhideWhenUsed="1"/>
     <w:lsdException w:name="Table Professional" w:semiHidden="1" w:unhideWhenUsed="1"/>
+    <w:lsdException w:name="Table Subtle 1" w:semiHidden="1" w:unhideWhenUsed="1"/>
     <w:lsdException w:name="Table Subtle 2" w:semiHidden="1" w:unhideWhenUsed="1"/>
     <w:lsdException w:name="Table Web 1" w:semiHidden="1" w:unhideWhenUsed="1"/>
+    <w:lsdException w:name="Table Web 2" w:semiHidden="1" w:unhideWhenUsed="1"/>
+    <w:lsdException w:name="Table Web 3" w:semiHidden="1" w:unhideWhenUsed="1"/>
     <w:lsdException w:name="Balloon Text" w:semiHidden="1" w:unhideWhenUsed="1"/>
     <w:lsdException w:name="Table Grid" w:uiPriority="0"/>
     <w:lsdException w:name="Table Theme" w:semiHidden="1" w:unhideWhenUsed="1"/>
@@ -3276,7 +6752,6 @@
     <w:lsdException w:name="Smart Hyperlink" w:semiHidden="1" w:unhideWhenUsed="1"/>
     <w:lsdException w:name="Hashtag" w:semiHidden="1" w:unhideWhenUsed="1"/>
     <w:lsdException w:name="Unresolved Mention" w:semiHidden="1" w:unhideWhenUsed="1"/>
-    <w:lsdException w:name="Smart Link" w:semiHidden="1" w:unhideWhenUsed="1"/>
   </w:latentStyles>
   <w:style w:type="paragraph" w:default="1" w:styleId="Normalny">
     <w:name w:val="Normal"/>
@@ -3655,6 +7130,7 @@
   <w:style w:type="paragraph" w:styleId="NormalnyWeb">
     <w:name w:val="Normal (Web)"/>
     <w:basedOn w:val="Normalny"/>
+    <w:uiPriority w:val="99"/>
     <w:rsid w:val="0076343A"/>
     <w:pPr>
       <w:widowControl/>
@@ -3853,6 +7329,7 @@
   <w:style w:type="character" w:styleId="Hipercze">
     <w:name w:val="Hyperlink"/>
     <w:basedOn w:val="Domylnaczcionkaakapitu"/>
+    <w:uiPriority w:val="99"/>
     <w:rPr>
       <w:color w:val="0000FF"/>
       <w:u w:val="single"/>
@@ -4230,21 +7707,6 @@
 </file>
 
 <file path=customXml/item1.xml><?xml version="1.0" encoding="utf-8"?>
-<?mso-contentType ?>
-<FormTemplates xmlns="http://schemas.microsoft.com/sharepoint/v3/contenttype/forms">
-  <Display>DocumentLibraryForm</Display>
-  <Edit>DocumentLibraryForm</Edit>
-  <New>DocumentLibraryForm</New>
-</FormTemplates>
-</file>
-
-<file path=customXml/item2.xml><?xml version="1.0" encoding="utf-8"?>
-<p:properties xmlns:p="http://schemas.microsoft.com/office/2006/metadata/properties" xmlns:xsi="http://www.w3.org/2001/XMLSchema-instance" xmlns:pc="http://schemas.microsoft.com/office/infopath/2007/PartnerControls">
-  <documentManagement/>
-</p:properties>
-</file>
-
-<file path=customXml/item3.xml><?xml version="1.0" encoding="utf-8"?>
 <ct:contentTypeSchema xmlns:ct="http://schemas.microsoft.com/office/2006/metadata/contentType" xmlns:ma="http://schemas.microsoft.com/office/2006/metadata/properties/metaAttributes" ct:_="" ma:_="" ma:contentTypeName="Document" ma:contentTypeID="0x01010087C469C4324A3A4A81DB267213F71D4B" ma:contentTypeVersion="0" ma:contentTypeDescription="Create a new document." ma:contentTypeScope="" ma:versionID="ca668943d5a441810bfc52abcf2832f4">
   <xsd:schema xmlns:xsd="http://www.w3.org/2001/XMLSchema" xmlns:xs="http://www.w3.org/2001/XMLSchema" xmlns:p="http://schemas.microsoft.com/office/2006/metadata/properties" targetNamespace="http://schemas.microsoft.com/office/2006/metadata/properties" ma:root="true" ma:fieldsID="1b05d82d297216baf5b26c55225140df">
     <xsd:element name="properties">
@@ -4358,10 +7820,33 @@
 </ct:contentTypeSchema>
 </file>
 
+<file path=customXml/item2.xml><?xml version="1.0" encoding="utf-8"?>
+<p:properties xmlns:p="http://schemas.microsoft.com/office/2006/metadata/properties" xmlns:xsi="http://www.w3.org/2001/XMLSchema-instance" xmlns:pc="http://schemas.microsoft.com/office/infopath/2007/PartnerControls">
+  <documentManagement/>
+</p:properties>
+</file>
+
+<file path=customXml/item3.xml><?xml version="1.0" encoding="utf-8"?>
+<?mso-contentType ?>
+<FormTemplates xmlns="http://schemas.microsoft.com/sharepoint/v3/contenttype/forms">
+  <Display>DocumentLibraryForm</Display>
+  <Edit>DocumentLibraryForm</Edit>
+  <New>DocumentLibraryForm</New>
+</FormTemplates>
+</file>
+
 <file path=customXml/itemProps1.xml><?xml version="1.0" encoding="utf-8"?>
-<ds:datastoreItem xmlns:ds="http://schemas.openxmlformats.org/officeDocument/2006/customXml" ds:itemID="{F39C9AD3-3D26-4845-BF2B-F766AF4015D1}">
+<ds:datastoreItem xmlns:ds="http://schemas.openxmlformats.org/officeDocument/2006/customXml" ds:itemID="{3B90BE0B-B982-45F2-8500-822246B656B8}">
   <ds:schemaRefs>
-    <ds:schemaRef ds:uri="http://schemas.microsoft.com/sharepoint/v3/contenttype/forms"/>
+    <ds:schemaRef ds:uri="http://schemas.microsoft.com/office/2006/metadata/contentType"/>
+    <ds:schemaRef ds:uri="http://schemas.microsoft.com/office/2006/metadata/properties/metaAttributes"/>
+    <ds:schemaRef ds:uri="http://www.w3.org/2001/XMLSchema"/>
+    <ds:schemaRef ds:uri="http://schemas.microsoft.com/office/2006/metadata/properties"/>
+    <ds:schemaRef ds:uri="http://schemas.openxmlformats.org/package/2006/metadata/core-properties"/>
+    <ds:schemaRef ds:uri="http://purl.org/dc/elements/1.1/"/>
+    <ds:schemaRef ds:uri="http://purl.org/dc/terms/"/>
+    <ds:schemaRef ds:uri="http://schemas.microsoft.com/internal/obd"/>
+    <ds:schemaRef ds:uri="http://schemas.microsoft.com/office/infopath/2007/PartnerControls"/>
   </ds:schemaRefs>
 </ds:datastoreItem>
 </file>
@@ -4376,17 +7861,9 @@
 </file>
 
 <file path=customXml/itemProps3.xml><?xml version="1.0" encoding="utf-8"?>
-<ds:datastoreItem xmlns:ds="http://schemas.openxmlformats.org/officeDocument/2006/customXml" ds:itemID="{3B90BE0B-B982-45F2-8500-822246B656B8}">
+<ds:datastoreItem xmlns:ds="http://schemas.openxmlformats.org/officeDocument/2006/customXml" ds:itemID="{F39C9AD3-3D26-4845-BF2B-F766AF4015D1}">
   <ds:schemaRefs>
-    <ds:schemaRef ds:uri="http://schemas.microsoft.com/office/2006/metadata/contentType"/>
-    <ds:schemaRef ds:uri="http://schemas.microsoft.com/office/2006/metadata/properties/metaAttributes"/>
-    <ds:schemaRef ds:uri="http://www.w3.org/2001/XMLSchema"/>
-    <ds:schemaRef ds:uri="http://schemas.microsoft.com/office/2006/metadata/properties"/>
-    <ds:schemaRef ds:uri="http://schemas.openxmlformats.org/package/2006/metadata/core-properties"/>
-    <ds:schemaRef ds:uri="http://purl.org/dc/elements/1.1/"/>
-    <ds:schemaRef ds:uri="http://purl.org/dc/terms/"/>
-    <ds:schemaRef ds:uri="http://schemas.microsoft.com/internal/obd"/>
-    <ds:schemaRef ds:uri="http://schemas.microsoft.com/office/infopath/2007/PartnerControls"/>
+    <ds:schemaRef ds:uri="http://schemas.microsoft.com/sharepoint/v3/contenttype/forms"/>
   </ds:schemaRefs>
 </ds:datastoreItem>
 </file>
</xml_diff>